<commit_message>
create usecase diagram ver 01
</commit_message>
<xml_diff>
--- a/Document/Report/CasptoneProject_Report03_Intro-v0.01.docx
+++ b/Document/Report/CasptoneProject_Report03_Intro-v0.01.docx
@@ -1,6 +1,6 @@
 
 <file path=word/document.xml><?xml version="1.0" encoding="utf-8"?>
-<w:document xmlns:wpc="http://schemas.microsoft.com/office/word/2010/wordprocessingCanvas" xmlns:mc="http://schemas.openxmlformats.org/markup-compatibility/2006" xmlns:o="urn:schemas-microsoft-com:office:office" xmlns:r="http://schemas.openxmlformats.org/officeDocument/2006/relationships" xmlns:m="http://schemas.openxmlformats.org/officeDocument/2006/math" xmlns:v="urn:schemas-microsoft-com:vml" xmlns:wp14="http://schemas.microsoft.com/office/word/2010/wordprocessingDrawing" xmlns:wp="http://schemas.openxmlformats.org/drawingml/2006/wordprocessingDrawing" xmlns:w10="urn:schemas-microsoft-com:office:word" xmlns:w="http://schemas.openxmlformats.org/wordprocessingml/2006/main" xmlns:w14="http://schemas.microsoft.com/office/word/2010/wordml" xmlns:w15="http://schemas.microsoft.com/office/word/2012/wordml" xmlns:wpg="http://schemas.microsoft.com/office/word/2010/wordprocessingGroup" xmlns:wpi="http://schemas.microsoft.com/office/word/2010/wordprocessingInk" xmlns:wne="http://schemas.microsoft.com/office/word/2006/wordml" xmlns:wps="http://schemas.microsoft.com/office/word/2010/wordprocessingShape" mc:Ignorable="w14 w15 wp14">
+<w:document xmlns:wpc="http://schemas.microsoft.com/office/word/2010/wordprocessingCanvas" xmlns:cx="http://schemas.microsoft.com/office/drawing/2014/chartex" xmlns:cx1="http://schemas.microsoft.com/office/drawing/2015/9/8/chartex" xmlns:cx2="http://schemas.microsoft.com/office/drawing/2015/10/21/chartex" xmlns:mc="http://schemas.openxmlformats.org/markup-compatibility/2006" xmlns:o="urn:schemas-microsoft-com:office:office" xmlns:r="http://schemas.openxmlformats.org/officeDocument/2006/relationships" xmlns:m="http://schemas.openxmlformats.org/officeDocument/2006/math" xmlns:v="urn:schemas-microsoft-com:vml" xmlns:wp14="http://schemas.microsoft.com/office/word/2010/wordprocessingDrawing" xmlns:wp="http://schemas.openxmlformats.org/drawingml/2006/wordprocessingDrawing" xmlns:w10="urn:schemas-microsoft-com:office:word" xmlns:w="http://schemas.openxmlformats.org/wordprocessingml/2006/main" xmlns:w14="http://schemas.microsoft.com/office/word/2010/wordml" xmlns:w15="http://schemas.microsoft.com/office/word/2012/wordml" xmlns:w16se="http://schemas.microsoft.com/office/word/2015/wordml/symex" xmlns:wpg="http://schemas.microsoft.com/office/word/2010/wordprocessingGroup" xmlns:wpi="http://schemas.microsoft.com/office/word/2010/wordprocessingInk" xmlns:wne="http://schemas.microsoft.com/office/word/2006/wordml" xmlns:wps="http://schemas.microsoft.com/office/word/2010/wordprocessingShape" mc:Ignorable="w14 w15 w16se wp14">
   <w:body>
     <w:p>
       <w:pPr>
@@ -1032,7 +1032,6 @@
           <w:noProof/>
           <w:sz w:val="24"/>
           <w:szCs w:val="24"/>
-          <w:lang w:eastAsia="ja-JP"/>
         </w:rPr>
         <w:drawing>
           <wp:inline distT="0" distB="0" distL="0" distR="0" wp14:anchorId="0BBE7568" wp14:editId="24AAC7B6">
@@ -1694,18 +1693,8 @@
           <w:sz w:val="24"/>
           <w:szCs w:val="24"/>
         </w:rPr>
-        <w:t xml:space="preserve">UART – 2× SSI (SPI, MICROWIRE, TI) – I2C </w:t>
-      </w:r>
-      <w:proofErr w:type="gramStart"/>
-      <w:r>
-        <w:rPr>
-          <w:rFonts w:ascii="Times New Roman" w:hAnsi="Times New Roman" w:cs="Times New Roman"/>
-          <w:sz w:val="24"/>
-          <w:szCs w:val="24"/>
-        </w:rPr>
-        <w:t>–  I2S</w:t>
-      </w:r>
-      <w:proofErr w:type="gramEnd"/>
+        <w:t>UART – 2× SSI (SPI, MICROWIRE, TI) – I2C –  I2S</w:t>
+      </w:r>
     </w:p>
     <w:p>
       <w:pPr>
@@ -2041,25 +2030,7 @@
           <w:sz w:val="24"/>
           <w:szCs w:val="24"/>
         </w:rPr>
-        <w:t xml:space="preserve">- Shutdown: 185 </w:t>
-      </w:r>
-      <w:proofErr w:type="gramStart"/>
-      <w:r>
-        <w:rPr>
-          <w:rFonts w:ascii="Times New Roman" w:hAnsi="Times New Roman" w:cs="Times New Roman"/>
-          <w:sz w:val="24"/>
-          <w:szCs w:val="24"/>
-        </w:rPr>
-        <w:t>nA</w:t>
-      </w:r>
-      <w:proofErr w:type="gramEnd"/>
-      <w:r>
-        <w:rPr>
-          <w:rFonts w:ascii="Times New Roman" w:hAnsi="Times New Roman" w:cs="Times New Roman"/>
-          <w:sz w:val="24"/>
-          <w:szCs w:val="24"/>
-        </w:rPr>
-        <w:t xml:space="preserve"> (Wakeup on External Events)</w:t>
+        <w:t>- Shutdown: 185 nA (Wakeup on External Events)</w:t>
       </w:r>
     </w:p>
     <w:p>
@@ -2105,23 +2076,7 @@
           <w:sz w:val="24"/>
           <w:szCs w:val="24"/>
         </w:rPr>
-        <w:t xml:space="preserve">- Excellent Receiver Sensitivity –124 dBm </w:t>
-      </w:r>
-      <w:r>
-        <w:rPr>
-          <w:rFonts w:ascii="Times New Roman" w:hAnsi="Times New Roman" w:cs="Times New Roman"/>
-          <w:sz w:val="24"/>
-          <w:szCs w:val="24"/>
-        </w:rPr>
-        <w:t>using</w:t>
-      </w:r>
-      <w:r>
-        <w:rPr>
-          <w:rFonts w:ascii="Times New Roman" w:hAnsi="Times New Roman" w:cs="Times New Roman"/>
-          <w:sz w:val="24"/>
-          <w:szCs w:val="24"/>
-        </w:rPr>
-        <w:t xml:space="preserve"> Long-Range Mode, –110 dBm at 50 kbps</w:t>
+        <w:t>- Excellent Receiver Sensitivity –124 dBm using Long-Range Mode, –110 dBm at 50 kbps</w:t>
       </w:r>
     </w:p>
     <w:p>
@@ -2343,7 +2298,6 @@
           <w:noProof/>
           <w:sz w:val="24"/>
           <w:szCs w:val="24"/>
-          <w:lang w:eastAsia="ja-JP"/>
         </w:rPr>
         <w:lastRenderedPageBreak/>
         <w:drawing>
@@ -2404,7 +2358,6 @@
           <w:noProof/>
           <w:sz w:val="24"/>
           <w:szCs w:val="24"/>
-          <w:lang w:eastAsia="ja-JP"/>
         </w:rPr>
         <w:drawing>
           <wp:inline distT="0" distB="0" distL="0" distR="0" wp14:anchorId="57CA17FE" wp14:editId="7F076208">
@@ -2471,7 +2424,6 @@
       <w:r>
         <w:rPr>
           <w:noProof/>
-          <w:lang w:eastAsia="ja-JP"/>
         </w:rPr>
         <w:drawing>
           <wp:inline distT="0" distB="0" distL="0" distR="0" wp14:anchorId="5948C949" wp14:editId="585EE370">
@@ -2737,7 +2689,6 @@
       <w:r>
         <w:rPr>
           <w:noProof/>
-          <w:lang w:eastAsia="ja-JP"/>
         </w:rPr>
         <w:drawing>
           <wp:inline distT="0" distB="0" distL="0" distR="0" wp14:anchorId="4B482B6F" wp14:editId="2AB722CF">
@@ -2846,7 +2797,6 @@
       <w:r>
         <w:rPr>
           <w:noProof/>
-          <w:lang w:eastAsia="ja-JP"/>
         </w:rPr>
         <w:drawing>
           <wp:anchor distT="0" distB="0" distL="114300" distR="114300" simplePos="0" relativeHeight="251658240" behindDoc="0" locked="0" layoutInCell="1" allowOverlap="1" wp14:anchorId="0D215A72" wp14:editId="53977022">
@@ -3041,7 +2991,6 @@
       <w:r>
         <w:rPr>
           <w:noProof/>
-          <w:lang w:eastAsia="ja-JP"/>
         </w:rPr>
         <w:drawing>
           <wp:anchor distT="0" distB="0" distL="114300" distR="114300" simplePos="0" relativeHeight="251659264" behindDoc="0" locked="0" layoutInCell="1" allowOverlap="1" wp14:anchorId="6C44EFC3" wp14:editId="2BAEFDCF">
@@ -3234,7 +3183,6 @@
           <w:b w:val="0"/>
           <w:bCs/>
           <w:noProof/>
-          <w:lang w:eastAsia="ja-JP"/>
         </w:rPr>
         <w:drawing>
           <wp:anchor distT="0" distB="0" distL="114300" distR="114300" simplePos="0" relativeHeight="251660288" behindDoc="0" locked="0" layoutInCell="1" allowOverlap="1" wp14:anchorId="0E14F056" wp14:editId="5454D434">
@@ -3387,7 +3335,13 @@
         <w:rPr>
           <w:b w:val="0"/>
         </w:rPr>
-        <w:t>get index of pH degree in soil</w:t>
+        <w:t xml:space="preserve">get index of pH degree in </w:t>
+      </w:r>
+      <w:r>
+        <w:rPr>
+          <w:b w:val="0"/>
+        </w:rPr>
+        <w:t>water</w:t>
       </w:r>
     </w:p>
     <w:p>
@@ -3416,6 +3370,8 @@
         <w:lastRenderedPageBreak/>
         <w:t>2.1.2.4. Actuators</w:t>
       </w:r>
+      <w:bookmarkStart w:id="23" w:name="_GoBack"/>
+      <w:bookmarkEnd w:id="23"/>
     </w:p>
     <w:p>
       <w:pPr>
@@ -3458,7 +3414,19 @@
         <w:rPr>
           <w:b w:val="0"/>
         </w:rPr>
-        <w:t xml:space="preserve"> which are used with 220V DC with relay.</w:t>
+        <w:t xml:space="preserve"> which are used with 220V </w:t>
+      </w:r>
+      <w:r>
+        <w:rPr>
+          <w:b w:val="0"/>
+        </w:rPr>
+        <w:t xml:space="preserve">AC </w:t>
+      </w:r>
+      <w:r>
+        <w:rPr>
+          <w:b w:val="0"/>
+        </w:rPr>
+        <w:t>with relay.</w:t>
       </w:r>
     </w:p>
     <w:p>
@@ -3474,7 +3442,6 @@
         <w:rPr>
           <w:b w:val="0"/>
           <w:noProof/>
-          <w:lang w:eastAsia="ja-JP"/>
         </w:rPr>
         <w:drawing>
           <wp:inline distT="0" distB="0" distL="0" distR="0" wp14:anchorId="13964403" wp14:editId="06BBD938">
@@ -3522,7 +3489,6 @@
         <w:rPr>
           <w:b w:val="0"/>
           <w:noProof/>
-          <w:lang w:eastAsia="ja-JP"/>
         </w:rPr>
         <w:drawing>
           <wp:inline distT="0" distB="0" distL="0" distR="0" wp14:anchorId="6F8900AC" wp14:editId="75EBC3B0">
@@ -3607,7 +3573,6 @@
       <w:r>
         <w:rPr>
           <w:noProof/>
-          <w:lang w:eastAsia="ja-JP"/>
         </w:rPr>
         <w:drawing>
           <wp:inline distT="0" distB="0" distL="0" distR="0" wp14:anchorId="70BF24DB" wp14:editId="6FF5D161">
@@ -3757,8 +3722,8 @@
           <w:b w:val="0"/>
         </w:rPr>
       </w:pPr>
-      <w:bookmarkStart w:id="23" w:name="_Toc417123516"/>
-      <w:bookmarkStart w:id="24" w:name="_Toc420592242"/>
+      <w:bookmarkStart w:id="24" w:name="_Toc417123516"/>
+      <w:bookmarkStart w:id="25" w:name="_Toc420592242"/>
       <w:r>
         <w:rPr>
           <w:b w:val="0"/>
@@ -3826,8 +3791,8 @@
         <w:lastRenderedPageBreak/>
         <w:t>2.2 System Overview Use Case</w:t>
       </w:r>
-      <w:bookmarkEnd w:id="23"/>
       <w:bookmarkEnd w:id="24"/>
+      <w:bookmarkEnd w:id="25"/>
     </w:p>
     <w:p>
       <w:pPr>
@@ -3841,7 +3806,6 @@
         <w:rPr>
           <w:rFonts w:ascii="Times New Roman" w:hAnsi="Times New Roman" w:cs="Times New Roman"/>
           <w:noProof/>
-          <w:lang w:eastAsia="ja-JP"/>
         </w:rPr>
         <w:drawing>
           <wp:inline distT="0" distB="0" distL="0" distR="0" wp14:anchorId="446E5EC3" wp14:editId="593647AA">
@@ -3894,8 +3858,8 @@
           <w:rFonts w:cs="Times New Roman"/>
         </w:rPr>
       </w:pPr>
-      <w:bookmarkStart w:id="25" w:name="_Toc417123761"/>
-      <w:bookmarkStart w:id="26" w:name="_Toc420593978"/>
+      <w:bookmarkStart w:id="26" w:name="_Toc417123761"/>
+      <w:bookmarkStart w:id="27" w:name="_Toc420593978"/>
       <w:r>
         <w:rPr>
           <w:rFonts w:cs="Times New Roman"/>
@@ -3908,20 +3872,20 @@
         </w:rPr>
         <w:t>. System overview use case</w:t>
       </w:r>
-      <w:bookmarkEnd w:id="25"/>
       <w:bookmarkEnd w:id="26"/>
+      <w:bookmarkEnd w:id="27"/>
     </w:p>
     <w:p>
       <w:pPr>
         <w:pStyle w:val="Style1"/>
       </w:pPr>
-      <w:bookmarkStart w:id="27" w:name="_Toc417123517"/>
-      <w:bookmarkStart w:id="28" w:name="_Toc420592243"/>
+      <w:bookmarkStart w:id="28" w:name="_Toc417123517"/>
+      <w:bookmarkStart w:id="29" w:name="_Toc420592243"/>
       <w:r>
         <w:t>2.3. List of Use Case</w:t>
       </w:r>
-      <w:bookmarkEnd w:id="27"/>
       <w:bookmarkEnd w:id="28"/>
+      <w:bookmarkEnd w:id="29"/>
       <w:r>
         <w:tab/>
       </w:r>
@@ -3930,18 +3894,18 @@
       <w:pPr>
         <w:pStyle w:val="Style3"/>
       </w:pPr>
-      <w:bookmarkStart w:id="29" w:name="_Toc417123518"/>
-      <w:bookmarkStart w:id="30" w:name="_Toc420592244"/>
+      <w:bookmarkStart w:id="30" w:name="_Toc417123518"/>
+      <w:bookmarkStart w:id="31" w:name="_Toc420592244"/>
       <w:r>
         <w:t>2.3.1. &lt;</w:t>
       </w:r>
       <w:r>
         <w:t>Member</w:t>
       </w:r>
+      <w:proofErr w:type="gramStart"/>
       <w:r>
         <w:t>&gt;</w:t>
       </w:r>
-      <w:proofErr w:type="gramStart"/>
       <w:r>
         <w:t>,&lt;</w:t>
       </w:r>
@@ -3952,8 +3916,8 @@
       <w:r>
         <w:t xml:space="preserve"> Overview Use Case</w:t>
       </w:r>
-      <w:bookmarkEnd w:id="29"/>
       <w:bookmarkEnd w:id="30"/>
+      <w:bookmarkEnd w:id="31"/>
     </w:p>
     <w:p>
       <w:pPr>
@@ -3982,7 +3946,6 @@
         <w:rPr>
           <w:rFonts w:ascii="Times New Roman" w:hAnsi="Times New Roman" w:cs="Times New Roman"/>
           <w:noProof/>
-          <w:lang w:eastAsia="ja-JP"/>
         </w:rPr>
         <w:lastRenderedPageBreak/>
         <w:drawing>
@@ -4036,8 +3999,8 @@
           <w:rFonts w:cs="Times New Roman"/>
         </w:rPr>
       </w:pPr>
-      <w:bookmarkStart w:id="31" w:name="_Toc417123762"/>
-      <w:bookmarkStart w:id="32" w:name="_Toc420593979"/>
+      <w:bookmarkStart w:id="32" w:name="_Toc417123762"/>
+      <w:bookmarkStart w:id="33" w:name="_Toc420593979"/>
       <w:r>
         <w:rPr>
           <w:rFonts w:cs="Times New Roman"/>
@@ -4068,14 +4031,14 @@
         <w:rPr>
           <w:rFonts w:cs="Times New Roman"/>
         </w:rPr>
-        <w:t xml:space="preserve"> &lt;Member&gt;</w:t>
+        <w:t xml:space="preserve"> &lt;Member</w:t>
       </w:r>
       <w:proofErr w:type="gramStart"/>
       <w:r>
         <w:rPr>
           <w:rFonts w:cs="Times New Roman"/>
         </w:rPr>
-        <w:t>,&lt;</w:t>
+        <w:t>&gt;,&lt;</w:t>
       </w:r>
       <w:proofErr w:type="gramEnd"/>
       <w:r>
@@ -4090,21 +4053,21 @@
         </w:rPr>
         <w:t>Overview use case</w:t>
       </w:r>
-      <w:bookmarkEnd w:id="31"/>
       <w:bookmarkEnd w:id="32"/>
-    </w:p>
-    <w:p>
-      <w:pPr>
-        <w:pStyle w:val="Style4"/>
-      </w:pPr>
-      <w:bookmarkStart w:id="33" w:name="_Toc420592245"/>
-      <w:r>
-        <w:t>2.3.1.1. Unlock by keypad</w:t>
-      </w:r>
       <w:bookmarkEnd w:id="33"/>
     </w:p>
     <w:p>
       <w:pPr>
+        <w:pStyle w:val="Style4"/>
+      </w:pPr>
+      <w:bookmarkStart w:id="34" w:name="_Toc420592245"/>
+      <w:r>
+        <w:t>2.3.1.1. Unlock by keypad</w:t>
+      </w:r>
+      <w:bookmarkEnd w:id="34"/>
+    </w:p>
+    <w:p>
+      <w:pPr>
         <w:rPr>
           <w:rFonts w:ascii="Times New Roman" w:hAnsi="Times New Roman" w:cs="Times New Roman"/>
         </w:rPr>
@@ -4113,7 +4076,6 @@
         <w:rPr>
           <w:rFonts w:ascii="Times New Roman" w:hAnsi="Times New Roman" w:cs="Times New Roman"/>
           <w:noProof/>
-          <w:lang w:eastAsia="ja-JP"/>
         </w:rPr>
         <w:drawing>
           <wp:inline distT="0" distB="0" distL="0" distR="0" wp14:anchorId="638CEF8D" wp14:editId="30CED88E">
@@ -4162,11 +4124,11 @@
       <w:pPr>
         <w:pStyle w:val="Figures"/>
       </w:pPr>
-      <w:bookmarkStart w:id="34" w:name="_Toc420593980"/>
+      <w:bookmarkStart w:id="35" w:name="_Toc420593980"/>
       <w:r>
         <w:t>Figure 18. “Unlock by keypad” use case</w:t>
       </w:r>
-      <w:bookmarkEnd w:id="34"/>
+      <w:bookmarkEnd w:id="35"/>
     </w:p>
     <w:tbl>
       <w:tblPr>
@@ -4428,25 +4390,7 @@
                 <w:sz w:val="24"/>
                 <w:szCs w:val="24"/>
               </w:rPr>
-              <w:t xml:space="preserve"> </w:t>
-            </w:r>
-            <w:proofErr w:type="spellStart"/>
-            <w:r>
-              <w:rPr>
-                <w:rFonts w:ascii="Times New Roman" w:hAnsi="Times New Roman" w:cs="Times New Roman"/>
-                <w:sz w:val="24"/>
-                <w:szCs w:val="24"/>
-              </w:rPr>
-              <w:t>Hanh</w:t>
-            </w:r>
-            <w:proofErr w:type="spellEnd"/>
-            <w:r>
-              <w:rPr>
-                <w:rFonts w:ascii="Times New Roman" w:hAnsi="Times New Roman" w:cs="Times New Roman"/>
-                <w:sz w:val="24"/>
-                <w:szCs w:val="24"/>
-              </w:rPr>
-              <w:t xml:space="preserve"> Ha</w:t>
+              <w:t xml:space="preserve"> Hanh Ha</w:t>
             </w:r>
           </w:p>
         </w:tc>
@@ -7426,8 +7370,8 @@
       <w:pPr>
         <w:pStyle w:val="Table"/>
       </w:pPr>
-      <w:bookmarkStart w:id="35" w:name="_Toc416977619"/>
-      <w:bookmarkStart w:id="36" w:name="_Toc420593467"/>
+      <w:bookmarkStart w:id="36" w:name="_Toc416977619"/>
+      <w:bookmarkStart w:id="37" w:name="_Toc420593467"/>
       <w:r>
         <w:lastRenderedPageBreak/>
         <w:t xml:space="preserve">Table </w:t>
@@ -7438,21 +7382,21 @@
       <w:r>
         <w:t>”Unlock by keypad” specification.</w:t>
       </w:r>
-      <w:bookmarkEnd w:id="35"/>
       <w:bookmarkEnd w:id="36"/>
-    </w:p>
-    <w:p>
-      <w:pPr>
-        <w:pStyle w:val="Style4"/>
-      </w:pPr>
-      <w:bookmarkStart w:id="37" w:name="_Toc420592246"/>
-      <w:r>
-        <w:t>2.3.1.2. Unlock by facial recognition</w:t>
-      </w:r>
       <w:bookmarkEnd w:id="37"/>
     </w:p>
     <w:p>
       <w:pPr>
+        <w:pStyle w:val="Style4"/>
+      </w:pPr>
+      <w:bookmarkStart w:id="38" w:name="_Toc420592246"/>
+      <w:r>
+        <w:t>2.3.1.2. Unlock by facial recognition</w:t>
+      </w:r>
+      <w:bookmarkEnd w:id="38"/>
+    </w:p>
+    <w:p>
+      <w:pPr>
         <w:rPr>
           <w:rFonts w:ascii="Times New Roman" w:hAnsi="Times New Roman" w:cs="Times New Roman"/>
         </w:rPr>
@@ -7461,7 +7405,6 @@
         <w:rPr>
           <w:rFonts w:ascii="Times New Roman" w:hAnsi="Times New Roman" w:cs="Times New Roman"/>
           <w:noProof/>
-          <w:lang w:eastAsia="ja-JP"/>
         </w:rPr>
         <w:drawing>
           <wp:inline distT="0" distB="0" distL="0" distR="0" wp14:anchorId="0A567B62" wp14:editId="32C81021">
@@ -7510,11 +7453,11 @@
       <w:pPr>
         <w:pStyle w:val="Figures"/>
       </w:pPr>
-      <w:bookmarkStart w:id="38" w:name="_Toc420593981"/>
+      <w:bookmarkStart w:id="39" w:name="_Toc420593981"/>
       <w:r>
         <w:t>Figure 19. “Unlock by facial recognition” use case</w:t>
       </w:r>
-      <w:bookmarkEnd w:id="38"/>
+      <w:bookmarkEnd w:id="39"/>
     </w:p>
     <w:tbl>
       <w:tblPr>
@@ -7780,25 +7723,7 @@
                 <w:sz w:val="24"/>
                 <w:szCs w:val="24"/>
               </w:rPr>
-              <w:t xml:space="preserve"> </w:t>
-            </w:r>
-            <w:proofErr w:type="spellStart"/>
-            <w:r>
-              <w:rPr>
-                <w:rFonts w:ascii="Times New Roman" w:hAnsi="Times New Roman" w:cs="Times New Roman"/>
-                <w:sz w:val="24"/>
-                <w:szCs w:val="24"/>
-              </w:rPr>
-              <w:t>Hanh</w:t>
-            </w:r>
-            <w:proofErr w:type="spellEnd"/>
-            <w:r>
-              <w:rPr>
-                <w:rFonts w:ascii="Times New Roman" w:hAnsi="Times New Roman" w:cs="Times New Roman"/>
-                <w:sz w:val="24"/>
-                <w:szCs w:val="24"/>
-              </w:rPr>
-              <w:t xml:space="preserve"> Ha</w:t>
+              <w:t xml:space="preserve"> Hanh Ha</w:t>
             </w:r>
           </w:p>
         </w:tc>
@@ -9308,37 +9233,34 @@
       <w:pPr>
         <w:pStyle w:val="Table"/>
       </w:pPr>
-      <w:bookmarkStart w:id="39" w:name="_Toc416977620"/>
-      <w:bookmarkStart w:id="40" w:name="_Toc420593468"/>
+      <w:bookmarkStart w:id="40" w:name="_Toc416977620"/>
+      <w:bookmarkStart w:id="41" w:name="_Toc420593468"/>
       <w:r>
         <w:lastRenderedPageBreak/>
         <w:t>Table 10</w:t>
       </w:r>
-      <w:r>
-        <w:t>.</w:t>
-      </w:r>
       <w:proofErr w:type="gramStart"/>
       <w:r>
-        <w:t>”</w:t>
+        <w:t>.”Unlock</w:t>
       </w:r>
       <w:proofErr w:type="gramEnd"/>
       <w:r>
-        <w:t>Unlock by facial recognition” specification.</w:t>
-      </w:r>
-      <w:bookmarkEnd w:id="39"/>
+        <w:t xml:space="preserve"> by facial recognition” specification.</w:t>
+      </w:r>
       <w:bookmarkEnd w:id="40"/>
+      <w:bookmarkEnd w:id="41"/>
     </w:p>
     <w:p>
       <w:pPr>
         <w:pStyle w:val="Style3"/>
       </w:pPr>
-      <w:bookmarkStart w:id="41" w:name="_Toc417123519"/>
-      <w:bookmarkStart w:id="42" w:name="_Toc420592247"/>
+      <w:bookmarkStart w:id="42" w:name="_Toc417123519"/>
+      <w:bookmarkStart w:id="43" w:name="_Toc420592247"/>
       <w:r>
         <w:t>2.3.2. &lt;Home Owner&gt; Overview Use Case</w:t>
       </w:r>
-      <w:bookmarkEnd w:id="41"/>
       <w:bookmarkEnd w:id="42"/>
+      <w:bookmarkEnd w:id="43"/>
     </w:p>
     <w:p>
       <w:pPr>
@@ -9353,7 +9275,6 @@
         <w:rPr>
           <w:rFonts w:ascii="Times New Roman" w:hAnsi="Times New Roman" w:cs="Times New Roman"/>
           <w:noProof/>
-          <w:lang w:eastAsia="ja-JP"/>
         </w:rPr>
         <w:drawing>
           <wp:inline distT="0" distB="0" distL="0" distR="0" wp14:anchorId="401F9E4D" wp14:editId="1808C16C">
@@ -9406,8 +9327,8 @@
           <w:rFonts w:cs="Times New Roman"/>
         </w:rPr>
       </w:pPr>
-      <w:bookmarkStart w:id="43" w:name="_Toc417123763"/>
-      <w:bookmarkStart w:id="44" w:name="_Toc420593982"/>
+      <w:bookmarkStart w:id="44" w:name="_Toc417123763"/>
+      <w:bookmarkStart w:id="45" w:name="_Toc420593982"/>
       <w:r>
         <w:rPr>
           <w:rFonts w:cs="Times New Roman"/>
@@ -9420,18 +9341,18 @@
         </w:rPr>
         <w:t>. &lt;Home owner&gt; Overview use case</w:t>
       </w:r>
-      <w:bookmarkEnd w:id="43"/>
       <w:bookmarkEnd w:id="44"/>
+      <w:bookmarkEnd w:id="45"/>
     </w:p>
     <w:p>
       <w:pPr>
         <w:pStyle w:val="Style4"/>
       </w:pPr>
-      <w:bookmarkStart w:id="45" w:name="_Toc420592248"/>
+      <w:bookmarkStart w:id="46" w:name="_Toc420592248"/>
       <w:r>
         <w:t>2.3.2.1. Add face</w:t>
       </w:r>
-      <w:bookmarkEnd w:id="45"/>
+      <w:bookmarkEnd w:id="46"/>
       <w:r>
         <w:t xml:space="preserve"> </w:t>
       </w:r>
@@ -9446,7 +9367,6 @@
         <w:rPr>
           <w:rFonts w:ascii="Times New Roman" w:hAnsi="Times New Roman" w:cs="Times New Roman"/>
           <w:noProof/>
-          <w:lang w:eastAsia="ja-JP"/>
         </w:rPr>
         <w:lastRenderedPageBreak/>
         <w:drawing>
@@ -9496,11 +9416,11 @@
       <w:pPr>
         <w:pStyle w:val="Figures"/>
       </w:pPr>
-      <w:bookmarkStart w:id="46" w:name="_Toc420593983"/>
+      <w:bookmarkStart w:id="47" w:name="_Toc420593983"/>
       <w:r>
         <w:t>Figure 21. “Add face” use case</w:t>
       </w:r>
-      <w:bookmarkEnd w:id="46"/>
+      <w:bookmarkEnd w:id="47"/>
     </w:p>
     <w:tbl>
       <w:tblPr>
@@ -9762,25 +9682,7 @@
                 <w:sz w:val="24"/>
                 <w:szCs w:val="24"/>
               </w:rPr>
-              <w:t xml:space="preserve"> </w:t>
-            </w:r>
-            <w:proofErr w:type="spellStart"/>
-            <w:r>
-              <w:rPr>
-                <w:rFonts w:ascii="Times New Roman" w:hAnsi="Times New Roman" w:cs="Times New Roman"/>
-                <w:sz w:val="24"/>
-                <w:szCs w:val="24"/>
-              </w:rPr>
-              <w:t>Hanh</w:t>
-            </w:r>
-            <w:proofErr w:type="spellEnd"/>
-            <w:r>
-              <w:rPr>
-                <w:rFonts w:ascii="Times New Roman" w:hAnsi="Times New Roman" w:cs="Times New Roman"/>
-                <w:sz w:val="24"/>
-                <w:szCs w:val="24"/>
-              </w:rPr>
-              <w:t xml:space="preserve"> Ha</w:t>
+              <w:t xml:space="preserve"> Hanh Ha</w:t>
             </w:r>
           </w:p>
         </w:tc>
@@ -11895,8 +11797,8 @@
       <w:pPr>
         <w:pStyle w:val="Table"/>
       </w:pPr>
-      <w:bookmarkStart w:id="47" w:name="_Toc416977621"/>
-      <w:bookmarkStart w:id="48" w:name="_Toc420593469"/>
+      <w:bookmarkStart w:id="48" w:name="_Toc416977621"/>
+      <w:bookmarkStart w:id="49" w:name="_Toc420593469"/>
       <w:r>
         <w:lastRenderedPageBreak/>
         <w:t xml:space="preserve">Table </w:t>
@@ -11904,29 +11806,26 @@
       <w:r>
         <w:t>11</w:t>
       </w:r>
-      <w:r>
-        <w:t>.</w:t>
-      </w:r>
       <w:proofErr w:type="gramStart"/>
       <w:r>
-        <w:t>”</w:t>
+        <w:t>.”Add</w:t>
       </w:r>
       <w:proofErr w:type="gramEnd"/>
       <w:r>
-        <w:t>Add face” specification.</w:t>
-      </w:r>
-      <w:bookmarkEnd w:id="47"/>
+        <w:t xml:space="preserve"> face” specification.</w:t>
+      </w:r>
       <w:bookmarkEnd w:id="48"/>
+      <w:bookmarkEnd w:id="49"/>
     </w:p>
     <w:p>
       <w:pPr>
         <w:pStyle w:val="Style4"/>
       </w:pPr>
-      <w:bookmarkStart w:id="49" w:name="_Toc420592249"/>
+      <w:bookmarkStart w:id="50" w:name="_Toc420592249"/>
       <w:r>
         <w:t>2.3.2.2. Delete face</w:t>
       </w:r>
-      <w:bookmarkEnd w:id="49"/>
+      <w:bookmarkEnd w:id="50"/>
       <w:r>
         <w:t xml:space="preserve"> </w:t>
       </w:r>
@@ -11941,7 +11840,6 @@
         <w:rPr>
           <w:rFonts w:ascii="Times New Roman" w:hAnsi="Times New Roman" w:cs="Times New Roman"/>
           <w:noProof/>
-          <w:lang w:eastAsia="ja-JP"/>
         </w:rPr>
         <w:drawing>
           <wp:inline distT="0" distB="0" distL="0" distR="0" wp14:anchorId="511095F4" wp14:editId="04558830">
@@ -11990,11 +11888,11 @@
       <w:pPr>
         <w:pStyle w:val="Figures"/>
       </w:pPr>
-      <w:bookmarkStart w:id="50" w:name="_Toc420593984"/>
+      <w:bookmarkStart w:id="51" w:name="_Toc420593984"/>
       <w:r>
         <w:t>Figure 22. “Delete face” use case</w:t>
       </w:r>
-      <w:bookmarkEnd w:id="50"/>
+      <w:bookmarkEnd w:id="51"/>
     </w:p>
     <w:tbl>
       <w:tblPr>
@@ -12256,25 +12154,7 @@
                 <w:sz w:val="24"/>
                 <w:szCs w:val="24"/>
               </w:rPr>
-              <w:t xml:space="preserve"> </w:t>
-            </w:r>
-            <w:proofErr w:type="spellStart"/>
-            <w:r>
-              <w:rPr>
-                <w:rFonts w:ascii="Times New Roman" w:hAnsi="Times New Roman" w:cs="Times New Roman"/>
-                <w:sz w:val="24"/>
-                <w:szCs w:val="24"/>
-              </w:rPr>
-              <w:t>Hanh</w:t>
-            </w:r>
-            <w:proofErr w:type="spellEnd"/>
-            <w:r>
-              <w:rPr>
-                <w:rFonts w:ascii="Times New Roman" w:hAnsi="Times New Roman" w:cs="Times New Roman"/>
-                <w:sz w:val="24"/>
-                <w:szCs w:val="24"/>
-              </w:rPr>
-              <w:t xml:space="preserve"> Ha</w:t>
+              <w:t xml:space="preserve"> Hanh Ha</w:t>
             </w:r>
           </w:p>
         </w:tc>
@@ -14056,35 +13936,32 @@
       <w:pPr>
         <w:pStyle w:val="Table"/>
       </w:pPr>
-      <w:bookmarkStart w:id="51" w:name="_Toc416977622"/>
-      <w:bookmarkStart w:id="52" w:name="_Toc420593470"/>
+      <w:bookmarkStart w:id="52" w:name="_Toc416977622"/>
+      <w:bookmarkStart w:id="53" w:name="_Toc420593470"/>
       <w:r>
         <w:lastRenderedPageBreak/>
         <w:t>Table 12</w:t>
       </w:r>
-      <w:r>
-        <w:t>.</w:t>
-      </w:r>
       <w:proofErr w:type="gramStart"/>
       <w:r>
-        <w:t>”</w:t>
+        <w:t>.”Delete</w:t>
       </w:r>
       <w:proofErr w:type="gramEnd"/>
       <w:r>
-        <w:t>Delete face” specification.</w:t>
-      </w:r>
-      <w:bookmarkEnd w:id="51"/>
+        <w:t xml:space="preserve"> face” specification.</w:t>
+      </w:r>
       <w:bookmarkEnd w:id="52"/>
+      <w:bookmarkEnd w:id="53"/>
     </w:p>
     <w:p>
       <w:pPr>
         <w:pStyle w:val="Style4"/>
       </w:pPr>
-      <w:bookmarkStart w:id="53" w:name="_Toc420592250"/>
+      <w:bookmarkStart w:id="54" w:name="_Toc420592250"/>
       <w:r>
         <w:t>2.3.2.3. Add user</w:t>
       </w:r>
-      <w:bookmarkEnd w:id="53"/>
+      <w:bookmarkEnd w:id="54"/>
       <w:r>
         <w:t xml:space="preserve"> </w:t>
       </w:r>
@@ -14099,7 +13976,6 @@
         <w:rPr>
           <w:rFonts w:ascii="Times New Roman" w:hAnsi="Times New Roman" w:cs="Times New Roman"/>
           <w:noProof/>
-          <w:lang w:eastAsia="ja-JP"/>
         </w:rPr>
         <w:lastRenderedPageBreak/>
         <w:drawing>
@@ -14149,11 +14025,11 @@
       <w:pPr>
         <w:pStyle w:val="Figures"/>
       </w:pPr>
-      <w:bookmarkStart w:id="54" w:name="_Toc420593985"/>
+      <w:bookmarkStart w:id="55" w:name="_Toc420593985"/>
       <w:r>
         <w:t>Figure 23. “Add user” use case</w:t>
       </w:r>
-      <w:bookmarkEnd w:id="54"/>
+      <w:bookmarkEnd w:id="55"/>
     </w:p>
     <w:tbl>
       <w:tblPr>
@@ -14415,25 +14291,7 @@
                 <w:sz w:val="24"/>
                 <w:szCs w:val="24"/>
               </w:rPr>
-              <w:t xml:space="preserve"> </w:t>
-            </w:r>
-            <w:proofErr w:type="spellStart"/>
-            <w:r>
-              <w:rPr>
-                <w:rFonts w:ascii="Times New Roman" w:hAnsi="Times New Roman" w:cs="Times New Roman"/>
-                <w:sz w:val="24"/>
-                <w:szCs w:val="24"/>
-              </w:rPr>
-              <w:t>Hanh</w:t>
-            </w:r>
-            <w:proofErr w:type="spellEnd"/>
-            <w:r>
-              <w:rPr>
-                <w:rFonts w:ascii="Times New Roman" w:hAnsi="Times New Roman" w:cs="Times New Roman"/>
-                <w:sz w:val="24"/>
-                <w:szCs w:val="24"/>
-              </w:rPr>
-              <w:t xml:space="preserve"> Ha</w:t>
+              <w:t xml:space="preserve"> Hanh Ha</w:t>
             </w:r>
           </w:p>
         </w:tc>
@@ -16877,31 +16735,28 @@
       <w:pPr>
         <w:pStyle w:val="Table"/>
       </w:pPr>
-      <w:bookmarkStart w:id="55" w:name="_Toc416977623"/>
-      <w:bookmarkStart w:id="56" w:name="_Toc420593471"/>
+      <w:bookmarkStart w:id="56" w:name="_Toc416977623"/>
+      <w:bookmarkStart w:id="57" w:name="_Toc420593471"/>
       <w:r>
         <w:lastRenderedPageBreak/>
         <w:t>Table 13</w:t>
       </w:r>
-      <w:r>
-        <w:t>.</w:t>
-      </w:r>
       <w:proofErr w:type="gramStart"/>
       <w:r>
-        <w:t>”</w:t>
+        <w:t>.”Add</w:t>
       </w:r>
       <w:proofErr w:type="gramEnd"/>
       <w:r>
-        <w:t>Add user” specification.</w:t>
-      </w:r>
-      <w:bookmarkEnd w:id="55"/>
+        <w:t xml:space="preserve"> user” specification.</w:t>
+      </w:r>
       <w:bookmarkEnd w:id="56"/>
+      <w:bookmarkEnd w:id="57"/>
     </w:p>
     <w:p>
       <w:pPr>
         <w:pStyle w:val="Style4"/>
       </w:pPr>
-      <w:bookmarkStart w:id="57" w:name="_Toc420592251"/>
+      <w:bookmarkStart w:id="58" w:name="_Toc420592251"/>
       <w:r>
         <w:t xml:space="preserve">2.3.2.4. </w:t>
       </w:r>
@@ -16911,7 +16766,7 @@
       <w:r>
         <w:t xml:space="preserve"> user</w:t>
       </w:r>
-      <w:bookmarkEnd w:id="57"/>
+      <w:bookmarkEnd w:id="58"/>
       <w:r>
         <w:t xml:space="preserve"> </w:t>
       </w:r>
@@ -16926,7 +16781,6 @@
         <w:rPr>
           <w:rFonts w:ascii="Times New Roman" w:hAnsi="Times New Roman" w:cs="Times New Roman"/>
           <w:noProof/>
-          <w:lang w:eastAsia="ja-JP"/>
         </w:rPr>
         <w:drawing>
           <wp:inline distT="0" distB="0" distL="0" distR="0" wp14:anchorId="6A144414" wp14:editId="2684A6E2">
@@ -16975,11 +16829,11 @@
       <w:pPr>
         <w:pStyle w:val="Figures"/>
       </w:pPr>
-      <w:bookmarkStart w:id="58" w:name="_Toc420593986"/>
+      <w:bookmarkStart w:id="59" w:name="_Toc420593986"/>
       <w:r>
         <w:t>Figure 24. “Modify user” use case</w:t>
       </w:r>
-      <w:bookmarkEnd w:id="58"/>
+      <w:bookmarkEnd w:id="59"/>
     </w:p>
     <w:tbl>
       <w:tblPr>
@@ -17249,25 +17103,7 @@
                 <w:sz w:val="24"/>
                 <w:szCs w:val="24"/>
               </w:rPr>
-              <w:t xml:space="preserve"> </w:t>
-            </w:r>
-            <w:proofErr w:type="spellStart"/>
-            <w:r>
-              <w:rPr>
-                <w:rFonts w:ascii="Times New Roman" w:hAnsi="Times New Roman" w:cs="Times New Roman"/>
-                <w:sz w:val="24"/>
-                <w:szCs w:val="24"/>
-              </w:rPr>
-              <w:t>Hanh</w:t>
-            </w:r>
-            <w:proofErr w:type="spellEnd"/>
-            <w:r>
-              <w:rPr>
-                <w:rFonts w:ascii="Times New Roman" w:hAnsi="Times New Roman" w:cs="Times New Roman"/>
-                <w:sz w:val="24"/>
-                <w:szCs w:val="24"/>
-              </w:rPr>
-              <w:t xml:space="preserve"> Ha</w:t>
+              <w:t xml:space="preserve"> Hanh Ha</w:t>
             </w:r>
           </w:p>
         </w:tc>
@@ -19777,38 +19613,35 @@
       <w:pPr>
         <w:pStyle w:val="Table"/>
       </w:pPr>
-      <w:bookmarkStart w:id="59" w:name="_Toc416977624"/>
-      <w:bookmarkStart w:id="60" w:name="_Toc420593472"/>
+      <w:bookmarkStart w:id="60" w:name="_Toc416977624"/>
+      <w:bookmarkStart w:id="61" w:name="_Toc420593472"/>
       <w:r>
         <w:lastRenderedPageBreak/>
         <w:t>Table 14</w:t>
       </w:r>
-      <w:r>
-        <w:t>.</w:t>
-      </w:r>
       <w:proofErr w:type="gramStart"/>
       <w:r>
-        <w:t>”</w:t>
+        <w:t>.”Update</w:t>
       </w:r>
       <w:proofErr w:type="gramEnd"/>
       <w:r>
-        <w:t>Update user” specification.</w:t>
-      </w:r>
-      <w:bookmarkEnd w:id="59"/>
+        <w:t xml:space="preserve"> user” specification.</w:t>
+      </w:r>
       <w:bookmarkEnd w:id="60"/>
-    </w:p>
-    <w:p>
-      <w:pPr>
-        <w:pStyle w:val="Style4"/>
-      </w:pPr>
-      <w:bookmarkStart w:id="61" w:name="_Toc420592252"/>
-      <w:r>
-        <w:t>2.3.2.5. Delete user</w:t>
-      </w:r>
       <w:bookmarkEnd w:id="61"/>
     </w:p>
     <w:p>
       <w:pPr>
+        <w:pStyle w:val="Style4"/>
+      </w:pPr>
+      <w:bookmarkStart w:id="62" w:name="_Toc420592252"/>
+      <w:r>
+        <w:t>2.3.2.5. Delete user</w:t>
+      </w:r>
+      <w:bookmarkEnd w:id="62"/>
+    </w:p>
+    <w:p>
+      <w:pPr>
         <w:rPr>
           <w:rFonts w:ascii="Times New Roman" w:hAnsi="Times New Roman" w:cs="Times New Roman"/>
         </w:rPr>
@@ -19817,7 +19650,6 @@
         <w:rPr>
           <w:rFonts w:ascii="Times New Roman" w:hAnsi="Times New Roman" w:cs="Times New Roman"/>
           <w:noProof/>
-          <w:lang w:eastAsia="ja-JP"/>
         </w:rPr>
         <w:drawing>
           <wp:inline distT="0" distB="0" distL="0" distR="0" wp14:anchorId="4A02E9FE" wp14:editId="6CD79075">
@@ -19866,11 +19698,11 @@
       <w:pPr>
         <w:pStyle w:val="Figures"/>
       </w:pPr>
-      <w:bookmarkStart w:id="62" w:name="_Toc420593987"/>
+      <w:bookmarkStart w:id="63" w:name="_Toc420593987"/>
       <w:r>
         <w:t>Figure 25. “Delete user” use case</w:t>
       </w:r>
-      <w:bookmarkEnd w:id="62"/>
+      <w:bookmarkEnd w:id="63"/>
     </w:p>
     <w:tbl>
       <w:tblPr>
@@ -20133,25 +19965,7 @@
                 <w:sz w:val="24"/>
                 <w:szCs w:val="24"/>
               </w:rPr>
-              <w:t xml:space="preserve"> </w:t>
-            </w:r>
-            <w:proofErr w:type="spellStart"/>
-            <w:r>
-              <w:rPr>
-                <w:rFonts w:ascii="Times New Roman" w:hAnsi="Times New Roman" w:cs="Times New Roman"/>
-                <w:sz w:val="24"/>
-                <w:szCs w:val="24"/>
-              </w:rPr>
-              <w:t>Hanh</w:t>
-            </w:r>
-            <w:proofErr w:type="spellEnd"/>
-            <w:r>
-              <w:rPr>
-                <w:rFonts w:ascii="Times New Roman" w:hAnsi="Times New Roman" w:cs="Times New Roman"/>
-                <w:sz w:val="24"/>
-                <w:szCs w:val="24"/>
-              </w:rPr>
-              <w:t xml:space="preserve"> Ha</w:t>
+              <w:t xml:space="preserve"> Hanh Ha</w:t>
             </w:r>
           </w:p>
         </w:tc>
@@ -21928,38 +21742,35 @@
       <w:pPr>
         <w:pStyle w:val="Table"/>
       </w:pPr>
-      <w:bookmarkStart w:id="63" w:name="_Toc416977625"/>
-      <w:bookmarkStart w:id="64" w:name="_Toc420593473"/>
+      <w:bookmarkStart w:id="64" w:name="_Toc416977625"/>
+      <w:bookmarkStart w:id="65" w:name="_Toc420593473"/>
       <w:r>
         <w:lastRenderedPageBreak/>
         <w:t>Table 15</w:t>
       </w:r>
-      <w:r>
-        <w:t>.</w:t>
-      </w:r>
       <w:proofErr w:type="gramStart"/>
       <w:r>
-        <w:t>”</w:t>
+        <w:t>.”Delete</w:t>
       </w:r>
       <w:proofErr w:type="gramEnd"/>
       <w:r>
-        <w:t>Delete user” specification.</w:t>
-      </w:r>
-      <w:bookmarkEnd w:id="63"/>
+        <w:t xml:space="preserve"> user” specification.</w:t>
+      </w:r>
       <w:bookmarkEnd w:id="64"/>
-    </w:p>
-    <w:p>
-      <w:pPr>
-        <w:pStyle w:val="Style4"/>
-      </w:pPr>
-      <w:bookmarkStart w:id="65" w:name="_Toc420592253"/>
-      <w:r>
-        <w:t>2.3.2.6. Show log face</w:t>
-      </w:r>
       <w:bookmarkEnd w:id="65"/>
     </w:p>
     <w:p>
       <w:pPr>
+        <w:pStyle w:val="Style4"/>
+      </w:pPr>
+      <w:bookmarkStart w:id="66" w:name="_Toc420592253"/>
+      <w:r>
+        <w:t>2.3.2.6. Show log face</w:t>
+      </w:r>
+      <w:bookmarkEnd w:id="66"/>
+    </w:p>
+    <w:p>
+      <w:pPr>
         <w:rPr>
           <w:rFonts w:ascii="Times New Roman" w:hAnsi="Times New Roman" w:cs="Times New Roman"/>
         </w:rPr>
@@ -21968,7 +21779,6 @@
         <w:rPr>
           <w:rFonts w:ascii="Times New Roman" w:hAnsi="Times New Roman" w:cs="Times New Roman"/>
           <w:noProof/>
-          <w:lang w:eastAsia="ja-JP"/>
         </w:rPr>
         <w:drawing>
           <wp:inline distT="0" distB="0" distL="0" distR="0" wp14:anchorId="24CDDAE2" wp14:editId="0852C5AE">
@@ -22017,11 +21827,11 @@
       <w:pPr>
         <w:pStyle w:val="Figures"/>
       </w:pPr>
-      <w:bookmarkStart w:id="66" w:name="_Toc420593988"/>
+      <w:bookmarkStart w:id="67" w:name="_Toc420593988"/>
       <w:r>
         <w:t>Figure 26. “Show log face” use case</w:t>
       </w:r>
-      <w:bookmarkEnd w:id="66"/>
+      <w:bookmarkEnd w:id="67"/>
     </w:p>
     <w:tbl>
       <w:tblPr>
@@ -22283,25 +22093,7 @@
                 <w:sz w:val="24"/>
                 <w:szCs w:val="24"/>
               </w:rPr>
-              <w:t xml:space="preserve"> </w:t>
-            </w:r>
-            <w:proofErr w:type="spellStart"/>
-            <w:r>
-              <w:rPr>
-                <w:rFonts w:ascii="Times New Roman" w:hAnsi="Times New Roman" w:cs="Times New Roman"/>
-                <w:sz w:val="24"/>
-                <w:szCs w:val="24"/>
-              </w:rPr>
-              <w:t>Hanh</w:t>
-            </w:r>
-            <w:proofErr w:type="spellEnd"/>
-            <w:r>
-              <w:rPr>
-                <w:rFonts w:ascii="Times New Roman" w:hAnsi="Times New Roman" w:cs="Times New Roman"/>
-                <w:sz w:val="24"/>
-                <w:szCs w:val="24"/>
-              </w:rPr>
-              <w:t xml:space="preserve"> Ha</w:t>
+              <w:t xml:space="preserve"> Hanh Ha</w:t>
             </w:r>
           </w:p>
         </w:tc>
@@ -22664,7 +22456,7 @@
                 <w:sz w:val="24"/>
                 <w:szCs w:val="24"/>
               </w:rPr>
-              <w:t>- Go to “Show Log Face” screen</w:t>
+              <w:t xml:space="preserve">- Go to “Show Log Face” </w:t>
             </w:r>
             <w:proofErr w:type="gramStart"/>
             <w:r>
@@ -22673,7 +22465,7 @@
                 <w:sz w:val="24"/>
                 <w:szCs w:val="24"/>
               </w:rPr>
-              <w:t>,  then</w:t>
+              <w:t>screen,  then</w:t>
             </w:r>
             <w:proofErr w:type="gramEnd"/>
             <w:r>
@@ -23047,34 +22839,31 @@
       <w:pPr>
         <w:pStyle w:val="Table"/>
       </w:pPr>
-      <w:bookmarkStart w:id="67" w:name="_Toc416977626"/>
-      <w:bookmarkStart w:id="68" w:name="_Toc420593474"/>
+      <w:bookmarkStart w:id="68" w:name="_Toc416977626"/>
+      <w:bookmarkStart w:id="69" w:name="_Toc420593474"/>
       <w:r>
         <w:t>Table 16</w:t>
       </w:r>
-      <w:r>
-        <w:t>.</w:t>
-      </w:r>
       <w:proofErr w:type="gramStart"/>
       <w:r>
-        <w:t>”</w:t>
+        <w:t>.”Show</w:t>
       </w:r>
       <w:proofErr w:type="gramEnd"/>
       <w:r>
-        <w:t>Show log face” specification.</w:t>
-      </w:r>
-      <w:bookmarkEnd w:id="67"/>
+        <w:t xml:space="preserve"> log face” specification.</w:t>
+      </w:r>
       <w:bookmarkEnd w:id="68"/>
+      <w:bookmarkEnd w:id="69"/>
     </w:p>
     <w:p>
       <w:pPr>
         <w:pStyle w:val="Style4"/>
       </w:pPr>
-      <w:bookmarkStart w:id="69" w:name="_Toc420592254"/>
+      <w:bookmarkStart w:id="70" w:name="_Toc420592254"/>
       <w:r>
         <w:t>2.3.2.7. Delete all information</w:t>
       </w:r>
-      <w:bookmarkEnd w:id="69"/>
+      <w:bookmarkEnd w:id="70"/>
       <w:r>
         <w:t xml:space="preserve"> </w:t>
       </w:r>
@@ -23089,7 +22878,6 @@
         <w:rPr>
           <w:rFonts w:ascii="Times New Roman" w:hAnsi="Times New Roman" w:cs="Times New Roman"/>
           <w:noProof/>
-          <w:lang w:eastAsia="ja-JP"/>
         </w:rPr>
         <w:lastRenderedPageBreak/>
         <w:drawing>
@@ -23139,11 +22927,11 @@
       <w:pPr>
         <w:pStyle w:val="Figures"/>
       </w:pPr>
-      <w:bookmarkStart w:id="70" w:name="_Toc420593989"/>
+      <w:bookmarkStart w:id="71" w:name="_Toc420593989"/>
       <w:r>
         <w:t>Figure 27. “Delete all information” use case</w:t>
       </w:r>
-      <w:bookmarkEnd w:id="70"/>
+      <w:bookmarkEnd w:id="71"/>
     </w:p>
     <w:tbl>
       <w:tblPr>
@@ -23413,25 +23201,7 @@
                 <w:sz w:val="24"/>
                 <w:szCs w:val="24"/>
               </w:rPr>
-              <w:t xml:space="preserve"> </w:t>
-            </w:r>
-            <w:proofErr w:type="spellStart"/>
-            <w:r>
-              <w:rPr>
-                <w:rFonts w:ascii="Times New Roman" w:hAnsi="Times New Roman" w:cs="Times New Roman"/>
-                <w:sz w:val="24"/>
-                <w:szCs w:val="24"/>
-              </w:rPr>
-              <w:t>Hanh</w:t>
-            </w:r>
-            <w:proofErr w:type="spellEnd"/>
-            <w:r>
-              <w:rPr>
-                <w:rFonts w:ascii="Times New Roman" w:hAnsi="Times New Roman" w:cs="Times New Roman"/>
-                <w:sz w:val="24"/>
-                <w:szCs w:val="24"/>
-              </w:rPr>
-              <w:t xml:space="preserve"> Ha</w:t>
+              <w:t xml:space="preserve"> Hanh Ha</w:t>
             </w:r>
           </w:p>
         </w:tc>
@@ -25205,21 +24975,18 @@
       <w:pPr>
         <w:pStyle w:val="Table"/>
       </w:pPr>
-      <w:bookmarkStart w:id="71" w:name="_Toc420593475"/>
+      <w:bookmarkStart w:id="72" w:name="_Toc420593475"/>
       <w:r>
         <w:lastRenderedPageBreak/>
         <w:t>Table 17</w:t>
       </w:r>
-      <w:r>
-        <w:t>.</w:t>
-      </w:r>
       <w:proofErr w:type="gramStart"/>
       <w:r>
-        <w:t>”</w:t>
+        <w:t>.”Delete</w:t>
       </w:r>
       <w:proofErr w:type="gramEnd"/>
       <w:r>
-        <w:t xml:space="preserve">Delete </w:t>
+        <w:t xml:space="preserve"> </w:t>
       </w:r>
       <w:r>
         <w:t>all information</w:t>
@@ -25227,17 +24994,17 @@
       <w:r>
         <w:t>” specification.</w:t>
       </w:r>
-      <w:bookmarkEnd w:id="71"/>
+      <w:bookmarkEnd w:id="72"/>
     </w:p>
     <w:p>
       <w:pPr>
         <w:pStyle w:val="Style4"/>
       </w:pPr>
-      <w:bookmarkStart w:id="72" w:name="_Toc420592255"/>
+      <w:bookmarkStart w:id="73" w:name="_Toc420592255"/>
       <w:r>
         <w:t>2.3.2.8. Set threshold for SD card</w:t>
       </w:r>
-      <w:bookmarkEnd w:id="72"/>
+      <w:bookmarkEnd w:id="73"/>
       <w:r>
         <w:t xml:space="preserve"> </w:t>
       </w:r>
@@ -25252,7 +25019,6 @@
         <w:rPr>
           <w:rFonts w:ascii="Times New Roman" w:hAnsi="Times New Roman" w:cs="Times New Roman"/>
           <w:noProof/>
-          <w:lang w:eastAsia="ja-JP"/>
         </w:rPr>
         <w:drawing>
           <wp:inline distT="0" distB="0" distL="0" distR="0" wp14:anchorId="27EB732C" wp14:editId="0EAE14DC">
@@ -25301,11 +25067,11 @@
       <w:pPr>
         <w:pStyle w:val="Figures"/>
       </w:pPr>
-      <w:bookmarkStart w:id="73" w:name="_Toc420593990"/>
+      <w:bookmarkStart w:id="74" w:name="_Toc420593990"/>
       <w:r>
         <w:t>Figure 28. “Set threshold SD Card” use case</w:t>
       </w:r>
-      <w:bookmarkEnd w:id="73"/>
+      <w:bookmarkEnd w:id="74"/>
     </w:p>
     <w:tbl>
       <w:tblPr>
@@ -25568,25 +25334,7 @@
                 <w:sz w:val="24"/>
                 <w:szCs w:val="24"/>
               </w:rPr>
-              <w:t xml:space="preserve"> </w:t>
-            </w:r>
-            <w:proofErr w:type="spellStart"/>
-            <w:r>
-              <w:rPr>
-                <w:rFonts w:ascii="Times New Roman" w:hAnsi="Times New Roman" w:cs="Times New Roman"/>
-                <w:sz w:val="24"/>
-                <w:szCs w:val="24"/>
-              </w:rPr>
-              <w:t>Hanh</w:t>
-            </w:r>
-            <w:proofErr w:type="spellEnd"/>
-            <w:r>
-              <w:rPr>
-                <w:rFonts w:ascii="Times New Roman" w:hAnsi="Times New Roman" w:cs="Times New Roman"/>
-                <w:sz w:val="24"/>
-                <w:szCs w:val="24"/>
-              </w:rPr>
-              <w:t xml:space="preserve"> Ha</w:t>
+              <w:t xml:space="preserve"> Hanh Ha</w:t>
             </w:r>
           </w:p>
         </w:tc>
@@ -27337,7 +27085,7 @@
       <w:pPr>
         <w:pStyle w:val="Table"/>
       </w:pPr>
-      <w:bookmarkStart w:id="74" w:name="_Toc420593476"/>
+      <w:bookmarkStart w:id="75" w:name="_Toc420593476"/>
       <w:r>
         <w:lastRenderedPageBreak/>
         <w:t>Table 1</w:t>
@@ -27345,21 +27093,21 @@
       <w:r>
         <w:t>8</w:t>
       </w:r>
-      <w:r>
-        <w:t>.</w:t>
-      </w:r>
       <w:proofErr w:type="gramStart"/>
       <w:r>
-        <w:t>”</w:t>
+        <w:t>.”</w:t>
+      </w:r>
+      <w:r>
+        <w:t>Set</w:t>
       </w:r>
       <w:proofErr w:type="gramEnd"/>
       <w:r>
-        <w:t>Set threshold of SD Card</w:t>
+        <w:t xml:space="preserve"> threshold of SD Card</w:t>
       </w:r>
       <w:r>
         <w:t>” specification.</w:t>
       </w:r>
-      <w:bookmarkEnd w:id="74"/>
+      <w:bookmarkEnd w:id="75"/>
     </w:p>
     <w:p>
       <w:pPr>
@@ -27370,23 +27118,23 @@
       <w:pPr>
         <w:pStyle w:val="Style3"/>
       </w:pPr>
-      <w:bookmarkStart w:id="75" w:name="_Toc417123520"/>
-      <w:bookmarkStart w:id="76" w:name="_Toc420592256"/>
+      <w:bookmarkStart w:id="76" w:name="_Toc417123520"/>
+      <w:bookmarkStart w:id="77" w:name="_Toc420592256"/>
       <w:r>
         <w:t>2.3.3. &lt;System&gt; Overview Use Case</w:t>
       </w:r>
-      <w:bookmarkEnd w:id="75"/>
       <w:bookmarkEnd w:id="76"/>
+      <w:bookmarkEnd w:id="77"/>
     </w:p>
     <w:p>
       <w:pPr>
         <w:pStyle w:val="Style4"/>
       </w:pPr>
-      <w:bookmarkStart w:id="77" w:name="_Toc420592257"/>
+      <w:bookmarkStart w:id="78" w:name="_Toc420592257"/>
       <w:r>
         <w:t>2.3.3.1. Analyze face</w:t>
       </w:r>
-      <w:bookmarkEnd w:id="77"/>
+      <w:bookmarkEnd w:id="78"/>
       <w:r>
         <w:t xml:space="preserve"> </w:t>
       </w:r>
@@ -27651,25 +27399,7 @@
                 <w:sz w:val="24"/>
                 <w:szCs w:val="24"/>
               </w:rPr>
-              <w:t xml:space="preserve"> </w:t>
-            </w:r>
-            <w:proofErr w:type="spellStart"/>
-            <w:r>
-              <w:rPr>
-                <w:rFonts w:ascii="Times New Roman" w:hAnsi="Times New Roman" w:cs="Times New Roman"/>
-                <w:sz w:val="24"/>
-                <w:szCs w:val="24"/>
-              </w:rPr>
-              <w:t>Hanh</w:t>
-            </w:r>
-            <w:proofErr w:type="spellEnd"/>
-            <w:r>
-              <w:rPr>
-                <w:rFonts w:ascii="Times New Roman" w:hAnsi="Times New Roman" w:cs="Times New Roman"/>
-                <w:sz w:val="24"/>
-                <w:szCs w:val="24"/>
-              </w:rPr>
-              <w:t xml:space="preserve"> Ha</w:t>
+              <w:t xml:space="preserve"> Hanh Ha</w:t>
             </w:r>
           </w:p>
         </w:tc>
@@ -28700,8 +28430,8 @@
       <w:pPr>
         <w:pStyle w:val="Table"/>
       </w:pPr>
-      <w:bookmarkStart w:id="78" w:name="_Toc416977627"/>
-      <w:bookmarkStart w:id="79" w:name="_Toc420593477"/>
+      <w:bookmarkStart w:id="79" w:name="_Toc416977627"/>
+      <w:bookmarkStart w:id="80" w:name="_Toc420593477"/>
       <w:r>
         <w:lastRenderedPageBreak/>
         <w:t xml:space="preserve">Table </w:t>
@@ -28709,29 +28439,26 @@
       <w:r>
         <w:t>19</w:t>
       </w:r>
-      <w:r>
-        <w:t>.</w:t>
-      </w:r>
       <w:proofErr w:type="gramStart"/>
       <w:r>
-        <w:t>”</w:t>
+        <w:t>.”Analyze</w:t>
       </w:r>
       <w:proofErr w:type="gramEnd"/>
       <w:r>
-        <w:t>Analyze face” specification.</w:t>
-      </w:r>
-      <w:bookmarkEnd w:id="78"/>
+        <w:t xml:space="preserve"> face” specification.</w:t>
+      </w:r>
       <w:bookmarkEnd w:id="79"/>
+      <w:bookmarkEnd w:id="80"/>
     </w:p>
     <w:p>
       <w:pPr>
         <w:pStyle w:val="Style4"/>
       </w:pPr>
-      <w:bookmarkStart w:id="80" w:name="_Toc420592258"/>
+      <w:bookmarkStart w:id="81" w:name="_Toc420592258"/>
       <w:r>
         <w:t>2.3.3.2. Generate passcode</w:t>
       </w:r>
-      <w:bookmarkEnd w:id="80"/>
+      <w:bookmarkEnd w:id="81"/>
       <w:r>
         <w:t xml:space="preserve"> </w:t>
       </w:r>
@@ -28996,25 +28723,7 @@
                 <w:sz w:val="24"/>
                 <w:szCs w:val="24"/>
               </w:rPr>
-              <w:t xml:space="preserve"> </w:t>
-            </w:r>
-            <w:proofErr w:type="spellStart"/>
-            <w:r>
-              <w:rPr>
-                <w:rFonts w:ascii="Times New Roman" w:hAnsi="Times New Roman" w:cs="Times New Roman"/>
-                <w:sz w:val="24"/>
-                <w:szCs w:val="24"/>
-              </w:rPr>
-              <w:t>Hanh</w:t>
-            </w:r>
-            <w:proofErr w:type="spellEnd"/>
-            <w:r>
-              <w:rPr>
-                <w:rFonts w:ascii="Times New Roman" w:hAnsi="Times New Roman" w:cs="Times New Roman"/>
-                <w:sz w:val="24"/>
-                <w:szCs w:val="24"/>
-              </w:rPr>
-              <w:t xml:space="preserve"> Ha</w:t>
+              <w:t xml:space="preserve"> Hanh Ha</w:t>
             </w:r>
           </w:p>
         </w:tc>
@@ -30013,34 +29722,34 @@
       <w:pPr>
         <w:pStyle w:val="Table"/>
       </w:pPr>
-      <w:bookmarkStart w:id="81" w:name="_Toc416977628"/>
-      <w:bookmarkStart w:id="82" w:name="_Toc420593478"/>
-      <w:r>
-        <w:t>Table 20</w:t>
-      </w:r>
-      <w:r>
-        <w:t>.</w:t>
+      <w:bookmarkStart w:id="82" w:name="_Toc416977628"/>
+      <w:bookmarkStart w:id="83" w:name="_Toc420593478"/>
+      <w:r>
+        <w:t xml:space="preserve">Table </w:t>
       </w:r>
       <w:proofErr w:type="gramStart"/>
       <w:r>
-        <w:t>“</w:t>
+        <w:t>20</w:t>
+      </w:r>
+      <w:r>
+        <w:t>.“</w:t>
       </w:r>
       <w:proofErr w:type="gramEnd"/>
       <w:r>
         <w:t>Generate passcode” specification.</w:t>
       </w:r>
-      <w:bookmarkEnd w:id="81"/>
       <w:bookmarkEnd w:id="82"/>
+      <w:bookmarkEnd w:id="83"/>
     </w:p>
     <w:p>
       <w:pPr>
         <w:pStyle w:val="Style4"/>
       </w:pPr>
-      <w:bookmarkStart w:id="83" w:name="_Toc420592259"/>
+      <w:bookmarkStart w:id="84" w:name="_Toc420592259"/>
       <w:r>
         <w:t>2.3.3.3. Check passcode</w:t>
       </w:r>
-      <w:bookmarkEnd w:id="83"/>
+      <w:bookmarkEnd w:id="84"/>
       <w:r>
         <w:t xml:space="preserve"> </w:t>
       </w:r>
@@ -30306,25 +30015,7 @@
                 <w:sz w:val="24"/>
                 <w:szCs w:val="24"/>
               </w:rPr>
-              <w:t xml:space="preserve"> </w:t>
-            </w:r>
-            <w:proofErr w:type="spellStart"/>
-            <w:r>
-              <w:rPr>
-                <w:rFonts w:ascii="Times New Roman" w:hAnsi="Times New Roman" w:cs="Times New Roman"/>
-                <w:sz w:val="24"/>
-                <w:szCs w:val="24"/>
-              </w:rPr>
-              <w:t>Hanh</w:t>
-            </w:r>
-            <w:proofErr w:type="spellEnd"/>
-            <w:r>
-              <w:rPr>
-                <w:rFonts w:ascii="Times New Roman" w:hAnsi="Times New Roman" w:cs="Times New Roman"/>
-                <w:sz w:val="24"/>
-                <w:szCs w:val="24"/>
-              </w:rPr>
-              <w:t xml:space="preserve"> Ha</w:t>
+              <w:t xml:space="preserve"> Hanh Ha</w:t>
             </w:r>
           </w:p>
         </w:tc>
@@ -31479,8 +31170,8 @@
       <w:pPr>
         <w:pStyle w:val="Table"/>
       </w:pPr>
-      <w:bookmarkStart w:id="84" w:name="_Toc416977629"/>
-      <w:bookmarkStart w:id="85" w:name="_Toc420593479"/>
+      <w:bookmarkStart w:id="85" w:name="_Toc416977629"/>
+      <w:bookmarkStart w:id="86" w:name="_Toc420593479"/>
       <w:r>
         <w:lastRenderedPageBreak/>
         <w:t>Table 21</w:t>
@@ -31488,20 +31179,20 @@
       <w:r>
         <w:t>. “Check passcode” specification.</w:t>
       </w:r>
-      <w:bookmarkEnd w:id="84"/>
       <w:bookmarkEnd w:id="85"/>
+      <w:bookmarkEnd w:id="86"/>
     </w:p>
     <w:p>
       <w:pPr>
         <w:pStyle w:val="Style3"/>
       </w:pPr>
-      <w:bookmarkStart w:id="86" w:name="_Toc417123521"/>
-      <w:bookmarkStart w:id="87" w:name="_Toc420592260"/>
+      <w:bookmarkStart w:id="87" w:name="_Toc417123521"/>
+      <w:bookmarkStart w:id="88" w:name="_Toc420592260"/>
       <w:r>
         <w:t>2.3.4. &lt;GSM 900&gt; Overview Use Case</w:t>
       </w:r>
-      <w:bookmarkEnd w:id="86"/>
       <w:bookmarkEnd w:id="87"/>
+      <w:bookmarkEnd w:id="88"/>
     </w:p>
     <w:p>
       <w:pPr>
@@ -31519,7 +31210,6 @@
         <w:rPr>
           <w:rFonts w:ascii="Times New Roman" w:hAnsi="Times New Roman" w:cs="Times New Roman"/>
           <w:noProof/>
-          <w:lang w:eastAsia="ja-JP"/>
         </w:rPr>
         <w:drawing>
           <wp:inline distT="0" distB="0" distL="0" distR="0" wp14:anchorId="3D9BD839" wp14:editId="1EC2DD39">
@@ -31566,19 +31256,25 @@
           <w:rFonts w:cs="Times New Roman"/>
         </w:rPr>
       </w:pPr>
-      <w:bookmarkStart w:id="88" w:name="_Toc417123764"/>
-      <w:bookmarkStart w:id="89" w:name="_Toc420593991"/>
+      <w:bookmarkStart w:id="89" w:name="_Toc417123764"/>
+      <w:bookmarkStart w:id="90" w:name="_Toc420593991"/>
       <w:r>
         <w:rPr>
           <w:rFonts w:cs="Times New Roman"/>
         </w:rPr>
-        <w:t>Figure 29</w:t>
+        <w:t xml:space="preserve">Figure </w:t>
       </w:r>
       <w:proofErr w:type="gramStart"/>
       <w:r>
         <w:rPr>
           <w:rFonts w:cs="Times New Roman"/>
         </w:rPr>
+        <w:t>29</w:t>
+      </w:r>
+      <w:r>
+        <w:rPr>
+          <w:rFonts w:cs="Times New Roman"/>
+        </w:rPr>
         <w:t>.&lt;</w:t>
       </w:r>
       <w:proofErr w:type="gramEnd"/>
@@ -31588,18 +31284,18 @@
         </w:rPr>
         <w:t>GSM 900&gt; Overview use case</w:t>
       </w:r>
-      <w:bookmarkEnd w:id="88"/>
       <w:bookmarkEnd w:id="89"/>
+      <w:bookmarkEnd w:id="90"/>
     </w:p>
     <w:p>
       <w:pPr>
         <w:pStyle w:val="Style4"/>
       </w:pPr>
-      <w:bookmarkStart w:id="90" w:name="_Toc420592261"/>
+      <w:bookmarkStart w:id="91" w:name="_Toc420592261"/>
       <w:r>
         <w:t>2.3.4.1. Send passcode</w:t>
       </w:r>
-      <w:bookmarkEnd w:id="90"/>
+      <w:bookmarkEnd w:id="91"/>
     </w:p>
     <w:tbl>
       <w:tblPr>
@@ -31861,25 +31557,7 @@
                 <w:sz w:val="24"/>
                 <w:szCs w:val="24"/>
               </w:rPr>
-              <w:t xml:space="preserve"> </w:t>
-            </w:r>
-            <w:proofErr w:type="spellStart"/>
-            <w:r>
-              <w:rPr>
-                <w:rFonts w:ascii="Times New Roman" w:hAnsi="Times New Roman" w:cs="Times New Roman"/>
-                <w:sz w:val="24"/>
-                <w:szCs w:val="24"/>
-              </w:rPr>
-              <w:t>Hanh</w:t>
-            </w:r>
-            <w:proofErr w:type="spellEnd"/>
-            <w:r>
-              <w:rPr>
-                <w:rFonts w:ascii="Times New Roman" w:hAnsi="Times New Roman" w:cs="Times New Roman"/>
-                <w:sz w:val="24"/>
-                <w:szCs w:val="24"/>
-              </w:rPr>
-              <w:t xml:space="preserve"> Ha</w:t>
+              <w:t xml:space="preserve"> Hanh Ha</w:t>
             </w:r>
           </w:p>
         </w:tc>
@@ -32838,25 +32516,22 @@
       <w:pPr>
         <w:pStyle w:val="Table"/>
       </w:pPr>
-      <w:bookmarkStart w:id="91" w:name="_Toc416977630"/>
-      <w:bookmarkStart w:id="92" w:name="_Toc420593480"/>
+      <w:bookmarkStart w:id="92" w:name="_Toc416977630"/>
+      <w:bookmarkStart w:id="93" w:name="_Toc420593480"/>
       <w:r>
         <w:lastRenderedPageBreak/>
         <w:t>Table 22</w:t>
       </w:r>
-      <w:r>
-        <w:t>.</w:t>
-      </w:r>
       <w:proofErr w:type="gramStart"/>
       <w:r>
-        <w:t>”</w:t>
+        <w:t>.”Send</w:t>
       </w:r>
       <w:proofErr w:type="gramEnd"/>
       <w:r>
-        <w:t>Send passcode” specification.</w:t>
-      </w:r>
-      <w:bookmarkEnd w:id="91"/>
+        <w:t xml:space="preserve"> passcode” specification.</w:t>
+      </w:r>
       <w:bookmarkEnd w:id="92"/>
+      <w:bookmarkEnd w:id="93"/>
     </w:p>
     <w:p>
       <w:pPr>
@@ -32876,23 +32551,23 @@
           <w:rFonts w:cs="Times New Roman"/>
         </w:rPr>
       </w:pPr>
-      <w:bookmarkStart w:id="93" w:name="_Toc417123522"/>
-      <w:bookmarkStart w:id="94" w:name="_Toc420592262"/>
+      <w:bookmarkStart w:id="94" w:name="_Toc417123522"/>
+      <w:bookmarkStart w:id="95" w:name="_Toc420592262"/>
       <w:r>
         <w:rPr>
           <w:rFonts w:cs="Times New Roman"/>
         </w:rPr>
         <w:t>3. Software System Attribute</w:t>
       </w:r>
-      <w:bookmarkEnd w:id="93"/>
       <w:bookmarkEnd w:id="94"/>
+      <w:bookmarkEnd w:id="95"/>
     </w:p>
     <w:p>
       <w:pPr>
         <w:pStyle w:val="Style1"/>
       </w:pPr>
-      <w:bookmarkStart w:id="95" w:name="_Toc417123523"/>
-      <w:bookmarkStart w:id="96" w:name="_Toc420592263"/>
+      <w:bookmarkStart w:id="96" w:name="_Toc417123523"/>
+      <w:bookmarkStart w:id="97" w:name="_Toc420592263"/>
       <w:r>
         <w:t>3.1 Usability</w:t>
       </w:r>
@@ -32922,15 +32597,7 @@
         <w:rPr>
           <w:b w:val="0"/>
         </w:rPr>
-        <w:t>System provide friendly GUI for users on their mobile which is closely with people in nowadays.</w:t>
-      </w:r>
-      <w:bookmarkStart w:id="97" w:name="_GoBack"/>
-      <w:bookmarkEnd w:id="97"/>
-      <w:r>
-        <w:rPr>
-          <w:b w:val="0"/>
-        </w:rPr>
-        <w:t xml:space="preserve"> </w:t>
+        <w:t xml:space="preserve">System provide friendly GUI for users on their mobile which is closely with people in nowadays. </w:t>
       </w:r>
     </w:p>
     <w:p>
@@ -32989,8 +32656,8 @@
       <w:r>
         <w:t>3.1. Reliability</w:t>
       </w:r>
-      <w:bookmarkEnd w:id="95"/>
       <w:bookmarkEnd w:id="96"/>
+      <w:bookmarkEnd w:id="97"/>
     </w:p>
     <w:p>
       <w:pPr>
@@ -33264,7 +32931,6 @@
         <w:rPr>
           <w:rFonts w:ascii="Times New Roman" w:hAnsi="Times New Roman" w:cs="Times New Roman"/>
           <w:noProof/>
-          <w:lang w:eastAsia="ja-JP"/>
         </w:rPr>
         <w:drawing>
           <wp:inline distT="0" distB="0" distL="0" distR="0" wp14:anchorId="34AD975E" wp14:editId="0294CBD1">
@@ -34002,7 +33668,7 @@
 </file>
 
 <file path=word/endnotes.xml><?xml version="1.0" encoding="utf-8"?>
-<w:endnotes xmlns:wpc="http://schemas.microsoft.com/office/word/2010/wordprocessingCanvas" xmlns:mc="http://schemas.openxmlformats.org/markup-compatibility/2006" xmlns:o="urn:schemas-microsoft-com:office:office" xmlns:r="http://schemas.openxmlformats.org/officeDocument/2006/relationships" xmlns:m="http://schemas.openxmlformats.org/officeDocument/2006/math" xmlns:v="urn:schemas-microsoft-com:vml" xmlns:wp14="http://schemas.microsoft.com/office/word/2010/wordprocessingDrawing" xmlns:wp="http://schemas.openxmlformats.org/drawingml/2006/wordprocessingDrawing" xmlns:w10="urn:schemas-microsoft-com:office:word" xmlns:w="http://schemas.openxmlformats.org/wordprocessingml/2006/main" xmlns:w14="http://schemas.microsoft.com/office/word/2010/wordml" xmlns:w15="http://schemas.microsoft.com/office/word/2012/wordml" xmlns:wpg="http://schemas.microsoft.com/office/word/2010/wordprocessingGroup" xmlns:wpi="http://schemas.microsoft.com/office/word/2010/wordprocessingInk" xmlns:wne="http://schemas.microsoft.com/office/word/2006/wordml" xmlns:wps="http://schemas.microsoft.com/office/word/2010/wordprocessingShape" mc:Ignorable="w14 w15 wp14">
+<w:endnotes xmlns:wpc="http://schemas.microsoft.com/office/word/2010/wordprocessingCanvas" xmlns:cx="http://schemas.microsoft.com/office/drawing/2014/chartex" xmlns:cx1="http://schemas.microsoft.com/office/drawing/2015/9/8/chartex" xmlns:cx2="http://schemas.microsoft.com/office/drawing/2015/10/21/chartex" xmlns:mc="http://schemas.openxmlformats.org/markup-compatibility/2006" xmlns:o="urn:schemas-microsoft-com:office:office" xmlns:r="http://schemas.openxmlformats.org/officeDocument/2006/relationships" xmlns:m="http://schemas.openxmlformats.org/officeDocument/2006/math" xmlns:v="urn:schemas-microsoft-com:vml" xmlns:wp14="http://schemas.microsoft.com/office/word/2010/wordprocessingDrawing" xmlns:wp="http://schemas.openxmlformats.org/drawingml/2006/wordprocessingDrawing" xmlns:w10="urn:schemas-microsoft-com:office:word" xmlns:w="http://schemas.openxmlformats.org/wordprocessingml/2006/main" xmlns:w14="http://schemas.microsoft.com/office/word/2010/wordml" xmlns:w15="http://schemas.microsoft.com/office/word/2012/wordml" xmlns:w16se="http://schemas.microsoft.com/office/word/2015/wordml/symex" xmlns:wpg="http://schemas.microsoft.com/office/word/2010/wordprocessingGroup" xmlns:wpi="http://schemas.microsoft.com/office/word/2010/wordprocessingInk" xmlns:wne="http://schemas.microsoft.com/office/word/2006/wordml" xmlns:wps="http://schemas.microsoft.com/office/word/2010/wordprocessingShape" mc:Ignorable="w14 w15 w16se wp14">
   <w:endnote w:type="separator" w:id="-1">
     <w:p>
       <w:pPr>
@@ -34027,7 +33693,7 @@
 </file>
 
 <file path=word/footer1.xml><?xml version="1.0" encoding="utf-8"?>
-<w:ftr xmlns:wpc="http://schemas.microsoft.com/office/word/2010/wordprocessingCanvas" xmlns:mc="http://schemas.openxmlformats.org/markup-compatibility/2006" xmlns:o="urn:schemas-microsoft-com:office:office" xmlns:r="http://schemas.openxmlformats.org/officeDocument/2006/relationships" xmlns:m="http://schemas.openxmlformats.org/officeDocument/2006/math" xmlns:v="urn:schemas-microsoft-com:vml" xmlns:wp14="http://schemas.microsoft.com/office/word/2010/wordprocessingDrawing" xmlns:wp="http://schemas.openxmlformats.org/drawingml/2006/wordprocessingDrawing" xmlns:w10="urn:schemas-microsoft-com:office:word" xmlns:w="http://schemas.openxmlformats.org/wordprocessingml/2006/main" xmlns:w14="http://schemas.microsoft.com/office/word/2010/wordml" xmlns:w15="http://schemas.microsoft.com/office/word/2012/wordml" xmlns:wpg="http://schemas.microsoft.com/office/word/2010/wordprocessingGroup" xmlns:wpi="http://schemas.microsoft.com/office/word/2010/wordprocessingInk" xmlns:wne="http://schemas.microsoft.com/office/word/2006/wordml" xmlns:wps="http://schemas.microsoft.com/office/word/2010/wordprocessingShape" mc:Ignorable="w14 w15 wp14">
+<w:ftr xmlns:wpc="http://schemas.microsoft.com/office/word/2010/wordprocessingCanvas" xmlns:cx="http://schemas.microsoft.com/office/drawing/2014/chartex" xmlns:cx1="http://schemas.microsoft.com/office/drawing/2015/9/8/chartex" xmlns:cx2="http://schemas.microsoft.com/office/drawing/2015/10/21/chartex" xmlns:mc="http://schemas.openxmlformats.org/markup-compatibility/2006" xmlns:o="urn:schemas-microsoft-com:office:office" xmlns:r="http://schemas.openxmlformats.org/officeDocument/2006/relationships" xmlns:m="http://schemas.openxmlformats.org/officeDocument/2006/math" xmlns:v="urn:schemas-microsoft-com:vml" xmlns:wp14="http://schemas.microsoft.com/office/word/2010/wordprocessingDrawing" xmlns:wp="http://schemas.openxmlformats.org/drawingml/2006/wordprocessingDrawing" xmlns:w10="urn:schemas-microsoft-com:office:word" xmlns:w="http://schemas.openxmlformats.org/wordprocessingml/2006/main" xmlns:w14="http://schemas.microsoft.com/office/word/2010/wordml" xmlns:w15="http://schemas.microsoft.com/office/word/2012/wordml" xmlns:w16se="http://schemas.microsoft.com/office/word/2015/wordml/symex" xmlns:wpg="http://schemas.microsoft.com/office/word/2010/wordprocessingGroup" xmlns:wpi="http://schemas.microsoft.com/office/word/2010/wordprocessingInk" xmlns:wne="http://schemas.microsoft.com/office/word/2006/wordml" xmlns:wps="http://schemas.microsoft.com/office/word/2010/wordprocessingShape" mc:Ignorable="w14 w15 w16se wp14">
   <w:sdt>
     <w:sdtPr>
       <w:id w:val="1906646894"/>
@@ -34060,7 +33726,7 @@
           <w:rPr>
             <w:noProof/>
           </w:rPr>
-          <w:t>36</w:t>
+          <w:t>20</w:t>
         </w:r>
         <w:r>
           <w:rPr>
@@ -34080,7 +33746,7 @@
 </file>
 
 <file path=word/footnotes.xml><?xml version="1.0" encoding="utf-8"?>
-<w:footnotes xmlns:wpc="http://schemas.microsoft.com/office/word/2010/wordprocessingCanvas" xmlns:mc="http://schemas.openxmlformats.org/markup-compatibility/2006" xmlns:o="urn:schemas-microsoft-com:office:office" xmlns:r="http://schemas.openxmlformats.org/officeDocument/2006/relationships" xmlns:m="http://schemas.openxmlformats.org/officeDocument/2006/math" xmlns:v="urn:schemas-microsoft-com:vml" xmlns:wp14="http://schemas.microsoft.com/office/word/2010/wordprocessingDrawing" xmlns:wp="http://schemas.openxmlformats.org/drawingml/2006/wordprocessingDrawing" xmlns:w10="urn:schemas-microsoft-com:office:word" xmlns:w="http://schemas.openxmlformats.org/wordprocessingml/2006/main" xmlns:w14="http://schemas.microsoft.com/office/word/2010/wordml" xmlns:w15="http://schemas.microsoft.com/office/word/2012/wordml" xmlns:wpg="http://schemas.microsoft.com/office/word/2010/wordprocessingGroup" xmlns:wpi="http://schemas.microsoft.com/office/word/2010/wordprocessingInk" xmlns:wne="http://schemas.microsoft.com/office/word/2006/wordml" xmlns:wps="http://schemas.microsoft.com/office/word/2010/wordprocessingShape" mc:Ignorable="w14 w15 wp14">
+<w:footnotes xmlns:wpc="http://schemas.microsoft.com/office/word/2010/wordprocessingCanvas" xmlns:cx="http://schemas.microsoft.com/office/drawing/2014/chartex" xmlns:cx1="http://schemas.microsoft.com/office/drawing/2015/9/8/chartex" xmlns:cx2="http://schemas.microsoft.com/office/drawing/2015/10/21/chartex" xmlns:mc="http://schemas.openxmlformats.org/markup-compatibility/2006" xmlns:o="urn:schemas-microsoft-com:office:office" xmlns:r="http://schemas.openxmlformats.org/officeDocument/2006/relationships" xmlns:m="http://schemas.openxmlformats.org/officeDocument/2006/math" xmlns:v="urn:schemas-microsoft-com:vml" xmlns:wp14="http://schemas.microsoft.com/office/word/2010/wordprocessingDrawing" xmlns:wp="http://schemas.openxmlformats.org/drawingml/2006/wordprocessingDrawing" xmlns:w10="urn:schemas-microsoft-com:office:word" xmlns:w="http://schemas.openxmlformats.org/wordprocessingml/2006/main" xmlns:w14="http://schemas.microsoft.com/office/word/2010/wordml" xmlns:w15="http://schemas.microsoft.com/office/word/2012/wordml" xmlns:w16se="http://schemas.microsoft.com/office/word/2015/wordml/symex" xmlns:wpg="http://schemas.microsoft.com/office/word/2010/wordprocessingGroup" xmlns:wpi="http://schemas.microsoft.com/office/word/2010/wordprocessingInk" xmlns:wne="http://schemas.microsoft.com/office/word/2006/wordml" xmlns:wps="http://schemas.microsoft.com/office/word/2010/wordprocessingShape" mc:Ignorable="w14 w15 w16se wp14">
   <w:footnote w:type="separator" w:id="-1">
     <w:p>
       <w:pPr>
@@ -34105,8 +33771,8 @@
 </file>
 
 <file path=word/numbering.xml><?xml version="1.0" encoding="utf-8"?>
-<w:numbering xmlns:wpc="http://schemas.microsoft.com/office/word/2010/wordprocessingCanvas" xmlns:mc="http://schemas.openxmlformats.org/markup-compatibility/2006" xmlns:o="urn:schemas-microsoft-com:office:office" xmlns:r="http://schemas.openxmlformats.org/officeDocument/2006/relationships" xmlns:m="http://schemas.openxmlformats.org/officeDocument/2006/math" xmlns:v="urn:schemas-microsoft-com:vml" xmlns:wp14="http://schemas.microsoft.com/office/word/2010/wordprocessingDrawing" xmlns:wp="http://schemas.openxmlformats.org/drawingml/2006/wordprocessingDrawing" xmlns:w10="urn:schemas-microsoft-com:office:word" xmlns:w="http://schemas.openxmlformats.org/wordprocessingml/2006/main" xmlns:w14="http://schemas.microsoft.com/office/word/2010/wordml" xmlns:w15="http://schemas.microsoft.com/office/word/2012/wordml" xmlns:wpg="http://schemas.microsoft.com/office/word/2010/wordprocessingGroup" xmlns:wpi="http://schemas.microsoft.com/office/word/2010/wordprocessingInk" xmlns:wne="http://schemas.microsoft.com/office/word/2006/wordml" xmlns:wps="http://schemas.microsoft.com/office/word/2010/wordprocessingShape" mc:Ignorable="w14 w15 wp14">
-  <w:abstractNum w:abstractNumId="0">
+<w:numbering xmlns:wpc="http://schemas.microsoft.com/office/word/2010/wordprocessingCanvas" xmlns:cx="http://schemas.microsoft.com/office/drawing/2014/chartex" xmlns:cx1="http://schemas.microsoft.com/office/drawing/2015/9/8/chartex" xmlns:cx2="http://schemas.microsoft.com/office/drawing/2015/10/21/chartex" xmlns:mc="http://schemas.openxmlformats.org/markup-compatibility/2006" xmlns:o="urn:schemas-microsoft-com:office:office" xmlns:r="http://schemas.openxmlformats.org/officeDocument/2006/relationships" xmlns:m="http://schemas.openxmlformats.org/officeDocument/2006/math" xmlns:v="urn:schemas-microsoft-com:vml" xmlns:wp14="http://schemas.microsoft.com/office/word/2010/wordprocessingDrawing" xmlns:wp="http://schemas.openxmlformats.org/drawingml/2006/wordprocessingDrawing" xmlns:w10="urn:schemas-microsoft-com:office:word" xmlns:w="http://schemas.openxmlformats.org/wordprocessingml/2006/main" xmlns:w14="http://schemas.microsoft.com/office/word/2010/wordml" xmlns:w15="http://schemas.microsoft.com/office/word/2012/wordml" xmlns:w16se="http://schemas.microsoft.com/office/word/2015/wordml/symex" xmlns:wpg="http://schemas.microsoft.com/office/word/2010/wordprocessingGroup" xmlns:wpi="http://schemas.microsoft.com/office/word/2010/wordprocessingInk" xmlns:wne="http://schemas.microsoft.com/office/word/2006/wordml" xmlns:wps="http://schemas.microsoft.com/office/word/2010/wordprocessingShape" mc:Ignorable="w14 w15 w16se wp14">
+  <w:abstractNum w:abstractNumId="0" w15:restartNumberingAfterBreak="0">
     <w:nsid w:val="02047D83"/>
     <w:multiLevelType w:val="hybridMultilevel"/>
     <w:tmpl w:val="ADD698C0"/>
@@ -34219,7 +33885,7 @@
       </w:rPr>
     </w:lvl>
   </w:abstractNum>
-  <w:abstractNum w:abstractNumId="1">
+  <w:abstractNum w:abstractNumId="1" w15:restartNumberingAfterBreak="0">
     <w:nsid w:val="0B793FDD"/>
     <w:multiLevelType w:val="multilevel"/>
     <w:tmpl w:val="3DBA96C8"/>
@@ -34341,7 +34007,7 @@
       </w:rPr>
     </w:lvl>
   </w:abstractNum>
-  <w:abstractNum w:abstractNumId="2">
+  <w:abstractNum w:abstractNumId="2" w15:restartNumberingAfterBreak="0">
     <w:nsid w:val="1BBF1386"/>
     <w:multiLevelType w:val="hybridMultilevel"/>
     <w:tmpl w:val="211C797C"/>
@@ -34430,7 +34096,7 @@
       </w:pPr>
     </w:lvl>
   </w:abstractNum>
-  <w:abstractNum w:abstractNumId="3">
+  <w:abstractNum w:abstractNumId="3" w15:restartNumberingAfterBreak="0">
     <w:nsid w:val="20F80D52"/>
     <w:multiLevelType w:val="multilevel"/>
     <w:tmpl w:val="6310E872"/>
@@ -34543,7 +34209,7 @@
       </w:rPr>
     </w:lvl>
   </w:abstractNum>
-  <w:abstractNum w:abstractNumId="4">
+  <w:abstractNum w:abstractNumId="4" w15:restartNumberingAfterBreak="0">
     <w:nsid w:val="22F53DB7"/>
     <w:multiLevelType w:val="hybridMultilevel"/>
     <w:tmpl w:val="86BA09EC"/>
@@ -34656,7 +34322,7 @@
       </w:rPr>
     </w:lvl>
   </w:abstractNum>
-  <w:abstractNum w:abstractNumId="5">
+  <w:abstractNum w:abstractNumId="5" w15:restartNumberingAfterBreak="0">
     <w:nsid w:val="29891CD6"/>
     <w:multiLevelType w:val="hybridMultilevel"/>
     <w:tmpl w:val="A9F833EA"/>
@@ -34768,7 +34434,7 @@
       </w:rPr>
     </w:lvl>
   </w:abstractNum>
-  <w:abstractNum w:abstractNumId="6">
+  <w:abstractNum w:abstractNumId="6" w15:restartNumberingAfterBreak="0">
     <w:nsid w:val="34FE4387"/>
     <w:multiLevelType w:val="hybridMultilevel"/>
     <w:tmpl w:val="A2DE86BA"/>
@@ -34881,7 +34547,7 @@
       </w:rPr>
     </w:lvl>
   </w:abstractNum>
-  <w:abstractNum w:abstractNumId="7">
+  <w:abstractNum w:abstractNumId="7" w15:restartNumberingAfterBreak="0">
     <w:nsid w:val="369B1BFF"/>
     <w:multiLevelType w:val="multilevel"/>
     <w:tmpl w:val="55EEF4F4"/>
@@ -35002,7 +34668,7 @@
       </w:rPr>
     </w:lvl>
   </w:abstractNum>
-  <w:abstractNum w:abstractNumId="8">
+  <w:abstractNum w:abstractNumId="8" w15:restartNumberingAfterBreak="0">
     <w:nsid w:val="38067325"/>
     <w:multiLevelType w:val="hybridMultilevel"/>
     <w:tmpl w:val="2A58C0FA"/>
@@ -35115,7 +34781,7 @@
       </w:rPr>
     </w:lvl>
   </w:abstractNum>
-  <w:abstractNum w:abstractNumId="9">
+  <w:abstractNum w:abstractNumId="9" w15:restartNumberingAfterBreak="0">
     <w:nsid w:val="3B7D610A"/>
     <w:multiLevelType w:val="hybridMultilevel"/>
     <w:tmpl w:val="76340D58"/>
@@ -35228,7 +34894,7 @@
       </w:rPr>
     </w:lvl>
   </w:abstractNum>
-  <w:abstractNum w:abstractNumId="10">
+  <w:abstractNum w:abstractNumId="10" w15:restartNumberingAfterBreak="0">
     <w:nsid w:val="3EA455D5"/>
     <w:multiLevelType w:val="hybridMultilevel"/>
     <w:tmpl w:val="0D641B12"/>
@@ -35341,7 +35007,7 @@
       </w:rPr>
     </w:lvl>
   </w:abstractNum>
-  <w:abstractNum w:abstractNumId="11">
+  <w:abstractNum w:abstractNumId="11" w15:restartNumberingAfterBreak="0">
     <w:nsid w:val="4ACA5D4C"/>
     <w:multiLevelType w:val="hybridMultilevel"/>
     <w:tmpl w:val="D4984EC6"/>
@@ -35430,7 +35096,7 @@
       </w:pPr>
     </w:lvl>
   </w:abstractNum>
-  <w:abstractNum w:abstractNumId="12">
+  <w:abstractNum w:abstractNumId="12" w15:restartNumberingAfterBreak="0">
     <w:nsid w:val="4B9C6BCF"/>
     <w:multiLevelType w:val="multilevel"/>
     <w:tmpl w:val="9FE0F180"/>
@@ -35585,7 +35251,7 @@
       </w:rPr>
     </w:lvl>
   </w:abstractNum>
-  <w:abstractNum w:abstractNumId="13">
+  <w:abstractNum w:abstractNumId="13" w15:restartNumberingAfterBreak="0">
     <w:nsid w:val="514A581D"/>
     <w:multiLevelType w:val="hybridMultilevel"/>
     <w:tmpl w:val="558E94F6"/>
@@ -35698,7 +35364,7 @@
       </w:rPr>
     </w:lvl>
   </w:abstractNum>
-  <w:abstractNum w:abstractNumId="14">
+  <w:abstractNum w:abstractNumId="14" w15:restartNumberingAfterBreak="0">
     <w:nsid w:val="5863130A"/>
     <w:multiLevelType w:val="hybridMultilevel"/>
     <w:tmpl w:val="EC10A2BA"/>
@@ -35811,7 +35477,7 @@
       </w:rPr>
     </w:lvl>
   </w:abstractNum>
-  <w:abstractNum w:abstractNumId="15">
+  <w:abstractNum w:abstractNumId="15" w15:restartNumberingAfterBreak="0">
     <w:nsid w:val="612E680B"/>
     <w:multiLevelType w:val="hybridMultilevel"/>
     <w:tmpl w:val="3D52E22A"/>
@@ -35900,7 +35566,7 @@
       </w:pPr>
     </w:lvl>
   </w:abstractNum>
-  <w:abstractNum w:abstractNumId="16">
+  <w:abstractNum w:abstractNumId="16" w15:restartNumberingAfterBreak="0">
     <w:nsid w:val="65BD41E3"/>
     <w:multiLevelType w:val="hybridMultilevel"/>
     <w:tmpl w:val="ABB26C08"/>
@@ -36013,7 +35679,7 @@
       </w:rPr>
     </w:lvl>
   </w:abstractNum>
-  <w:abstractNum w:abstractNumId="17">
+  <w:abstractNum w:abstractNumId="17" w15:restartNumberingAfterBreak="0">
     <w:nsid w:val="679D2FCC"/>
     <w:multiLevelType w:val="multilevel"/>
     <w:tmpl w:val="DF485C08"/>
@@ -36126,7 +35792,7 @@
       </w:rPr>
     </w:lvl>
   </w:abstractNum>
-  <w:abstractNum w:abstractNumId="18">
+  <w:abstractNum w:abstractNumId="18" w15:restartNumberingAfterBreak="0">
     <w:nsid w:val="6B56121A"/>
     <w:multiLevelType w:val="hybridMultilevel"/>
     <w:tmpl w:val="37CA87BE"/>
@@ -36216,7 +35882,7 @@
       </w:pPr>
     </w:lvl>
   </w:abstractNum>
-  <w:abstractNum w:abstractNumId="19">
+  <w:abstractNum w:abstractNumId="19" w15:restartNumberingAfterBreak="0">
     <w:nsid w:val="77F66D11"/>
     <w:multiLevelType w:val="hybridMultilevel"/>
     <w:tmpl w:val="7E24AE04"/>
@@ -36371,7 +36037,7 @@
 </file>
 
 <file path=word/styles.xml><?xml version="1.0" encoding="utf-8"?>
-<w:styles xmlns:mc="http://schemas.openxmlformats.org/markup-compatibility/2006" xmlns:r="http://schemas.openxmlformats.org/officeDocument/2006/relationships" xmlns:w="http://schemas.openxmlformats.org/wordprocessingml/2006/main" xmlns:w14="http://schemas.microsoft.com/office/word/2010/wordml" xmlns:w15="http://schemas.microsoft.com/office/word/2012/wordml" mc:Ignorable="w14 w15">
+<w:styles xmlns:mc="http://schemas.openxmlformats.org/markup-compatibility/2006" xmlns:r="http://schemas.openxmlformats.org/officeDocument/2006/relationships" xmlns:w="http://schemas.openxmlformats.org/wordprocessingml/2006/main" xmlns:w14="http://schemas.microsoft.com/office/word/2010/wordml" xmlns:w15="http://schemas.microsoft.com/office/word/2012/wordml" xmlns:w16se="http://schemas.microsoft.com/office/word/2015/wordml/symex" mc:Ignorable="w14 w15 w16se">
   <w:docDefaults>
     <w:rPrDefault>
       <w:rPr>
@@ -36387,7 +36053,7 @@
       </w:pPr>
     </w:pPrDefault>
   </w:docDefaults>
-  <w:latentStyles w:defLockedState="0" w:defUIPriority="99" w:defSemiHidden="0" w:defUnhideWhenUsed="0" w:defQFormat="0" w:count="371">
+  <w:latentStyles w:defLockedState="0" w:defUIPriority="99" w:defSemiHidden="0" w:defUnhideWhenUsed="0" w:defQFormat="0" w:count="372">
     <w:lsdException w:name="Normal" w:uiPriority="0" w:qFormat="1"/>
     <w:lsdException w:name="heading 1" w:uiPriority="9" w:qFormat="1"/>
     <w:lsdException w:name="heading 2" w:semiHidden="1" w:uiPriority="9" w:unhideWhenUsed="1" w:qFormat="1"/>
@@ -36493,7 +36159,6 @@
     <w:lsdException w:name="HTML Sample" w:semiHidden="1" w:unhideWhenUsed="1"/>
     <w:lsdException w:name="HTML Typewriter" w:semiHidden="1" w:unhideWhenUsed="1"/>
     <w:lsdException w:name="HTML Variable" w:semiHidden="1" w:unhideWhenUsed="1"/>
-    <w:lsdException w:name="Normal Table" w:semiHidden="1" w:unhideWhenUsed="1"/>
     <w:lsdException w:name="annotation subject" w:semiHidden="1" w:unhideWhenUsed="1"/>
     <w:lsdException w:name="No List" w:semiHidden="1" w:unhideWhenUsed="1"/>
     <w:lsdException w:name="Outline List 1" w:semiHidden="1" w:unhideWhenUsed="1"/>
@@ -36540,10 +36205,8 @@
     <w:lsdException w:name="Table Subtle 2" w:semiHidden="1" w:unhideWhenUsed="1"/>
     <w:lsdException w:name="Table Web 1" w:semiHidden="1" w:unhideWhenUsed="1"/>
     <w:lsdException w:name="Table Web 2" w:semiHidden="1" w:unhideWhenUsed="1"/>
-    <w:lsdException w:name="Table Web 3" w:semiHidden="1" w:unhideWhenUsed="1"/>
     <w:lsdException w:name="Balloon Text" w:semiHidden="1" w:unhideWhenUsed="1"/>
     <w:lsdException w:name="Table Grid" w:uiPriority="59"/>
-    <w:lsdException w:name="Table Theme" w:semiHidden="1" w:unhideWhenUsed="1"/>
     <w:lsdException w:name="Placeholder Text" w:semiHidden="1"/>
     <w:lsdException w:name="No Spacing" w:uiPriority="0" w:qFormat="1"/>
     <w:lsdException w:name="Light Shading" w:uiPriority="60"/>
@@ -36759,6 +36422,7 @@
     <w:lsdException w:name="List Table 5 Dark Accent 6" w:uiPriority="50"/>
     <w:lsdException w:name="List Table 6 Colorful Accent 6" w:uiPriority="51"/>
     <w:lsdException w:name="List Table 7 Colorful Accent 6" w:uiPriority="52"/>
+    <w:lsdException w:name="Mention" w:semiHidden="1" w:unhideWhenUsed="1"/>
   </w:latentStyles>
   <w:style w:type="paragraph" w:default="1" w:styleId="Normal">
     <w:name w:val="Normal"/>
@@ -36967,7 +36631,6 @@
       <w:spacing w:after="0" w:line="240" w:lineRule="auto"/>
     </w:pPr>
     <w:tblPr>
-      <w:tblInd w:w="0" w:type="dxa"/>
       <w:tblBorders>
         <w:top w:val="single" w:sz="4" w:space="0" w:color="auto"/>
         <w:left w:val="single" w:sz="4" w:space="0" w:color="auto"/>
@@ -36976,12 +36639,6 @@
         <w:insideH w:val="single" w:sz="4" w:space="0" w:color="auto"/>
         <w:insideV w:val="single" w:sz="4" w:space="0" w:color="auto"/>
       </w:tblBorders>
-      <w:tblCellMar>
-        <w:top w:w="0" w:type="dxa"/>
-        <w:left w:w="108" w:type="dxa"/>
-        <w:bottom w:w="0" w:type="dxa"/>
-        <w:right w:w="108" w:type="dxa"/>
-      </w:tblCellMar>
     </w:tblPr>
   </w:style>
   <w:style w:type="paragraph" w:styleId="ListParagraph">
@@ -37201,7 +36858,6 @@
     <w:tblPr>
       <w:tblStyleRowBandSize w:val="1"/>
       <w:tblStyleColBandSize w:val="1"/>
-      <w:tblInd w:w="0" w:type="dxa"/>
       <w:tblBorders>
         <w:top w:val="single" w:sz="8" w:space="0" w:color="4F81BD" w:themeColor="accent1"/>
         <w:left w:val="single" w:sz="8" w:space="0" w:color="4F81BD" w:themeColor="accent1"/>
@@ -37210,12 +36866,6 @@
         <w:insideH w:val="single" w:sz="8" w:space="0" w:color="4F81BD" w:themeColor="accent1"/>
         <w:insideV w:val="single" w:sz="8" w:space="0" w:color="4F81BD" w:themeColor="accent1"/>
       </w:tblBorders>
-      <w:tblCellMar>
-        <w:top w:w="0" w:type="dxa"/>
-        <w:left w:w="108" w:type="dxa"/>
-        <w:bottom w:w="0" w:type="dxa"/>
-        <w:right w:w="108" w:type="dxa"/>
-      </w:tblCellMar>
     </w:tblPr>
     <w:tblStylePr w:type="firstRow">
       <w:pPr>
@@ -37521,17 +37171,10 @@
     <w:tblPr>
       <w:tblStyleRowBandSize w:val="1"/>
       <w:tblStyleColBandSize w:val="1"/>
-      <w:tblInd w:w="0" w:type="dxa"/>
       <w:tblBorders>
         <w:top w:val="single" w:sz="18" w:space="0" w:color="auto"/>
         <w:bottom w:val="single" w:sz="18" w:space="0" w:color="auto"/>
       </w:tblBorders>
-      <w:tblCellMar>
-        <w:top w:w="0" w:type="dxa"/>
-        <w:left w:w="108" w:type="dxa"/>
-        <w:bottom w:w="0" w:type="dxa"/>
-        <w:right w:w="108" w:type="dxa"/>
-      </w:tblCellMar>
     </w:tblPr>
     <w:tblStylePr w:type="firstRow">
       <w:pPr>
@@ -37670,17 +37313,10 @@
     <w:tblPr>
       <w:tblStyleRowBandSize w:val="1"/>
       <w:tblStyleColBandSize w:val="1"/>
-      <w:tblInd w:w="0" w:type="dxa"/>
       <w:tblBorders>
         <w:top w:val="single" w:sz="18" w:space="0" w:color="auto"/>
         <w:bottom w:val="single" w:sz="18" w:space="0" w:color="auto"/>
       </w:tblBorders>
-      <w:tblCellMar>
-        <w:top w:w="0" w:type="dxa"/>
-        <w:left w:w="108" w:type="dxa"/>
-        <w:bottom w:w="0" w:type="dxa"/>
-        <w:right w:w="108" w:type="dxa"/>
-      </w:tblCellMar>
     </w:tblPr>
     <w:tblStylePr w:type="firstRow">
       <w:pPr>
@@ -37819,7 +37455,6 @@
     <w:tblPr>
       <w:tblStyleRowBandSize w:val="1"/>
       <w:tblStyleColBandSize w:val="1"/>
-      <w:tblInd w:w="0" w:type="dxa"/>
       <w:tblBorders>
         <w:top w:val="single" w:sz="8" w:space="0" w:color="FFFFFF" w:themeColor="background1"/>
         <w:left w:val="single" w:sz="8" w:space="0" w:color="FFFFFF" w:themeColor="background1"/>
@@ -37828,12 +37463,6 @@
         <w:insideH w:val="single" w:sz="6" w:space="0" w:color="FFFFFF" w:themeColor="background1"/>
         <w:insideV w:val="single" w:sz="6" w:space="0" w:color="FFFFFF" w:themeColor="background1"/>
       </w:tblBorders>
-      <w:tblCellMar>
-        <w:top w:w="0" w:type="dxa"/>
-        <w:left w:w="108" w:type="dxa"/>
-        <w:bottom w:w="0" w:type="dxa"/>
-        <w:right w:w="108" w:type="dxa"/>
-      </w:tblCellMar>
     </w:tblPr>
     <w:tcPr>
       <w:shd w:val="clear" w:color="auto" w:fill="C0C0C0" w:themeFill="text1" w:themeFillTint="3F"/>
@@ -37960,7 +37589,6 @@
     <w:tblPr>
       <w:tblStyleRowBandSize w:val="1"/>
       <w:tblStyleColBandSize w:val="1"/>
-      <w:tblInd w:w="0" w:type="dxa"/>
       <w:tblBorders>
         <w:top w:val="single" w:sz="8" w:space="0" w:color="FFFFFF" w:themeColor="background1"/>
         <w:left w:val="single" w:sz="8" w:space="0" w:color="FFFFFF" w:themeColor="background1"/>
@@ -37969,12 +37597,6 @@
         <w:insideH w:val="single" w:sz="6" w:space="0" w:color="FFFFFF" w:themeColor="background1"/>
         <w:insideV w:val="single" w:sz="6" w:space="0" w:color="FFFFFF" w:themeColor="background1"/>
       </w:tblBorders>
-      <w:tblCellMar>
-        <w:top w:w="0" w:type="dxa"/>
-        <w:left w:w="108" w:type="dxa"/>
-        <w:bottom w:w="0" w:type="dxa"/>
-        <w:right w:w="108" w:type="dxa"/>
-      </w:tblCellMar>
     </w:tblPr>
     <w:tcPr>
       <w:shd w:val="clear" w:color="auto" w:fill="D3DFEE" w:themeFill="accent1" w:themeFillTint="3F"/>
@@ -38104,17 +37726,10 @@
     <w:tblPr>
       <w:tblStyleRowBandSize w:val="1"/>
       <w:tblStyleColBandSize w:val="1"/>
-      <w:tblInd w:w="0" w:type="dxa"/>
       <w:tblBorders>
         <w:top w:val="single" w:sz="8" w:space="0" w:color="4BACC6" w:themeColor="accent5"/>
         <w:bottom w:val="single" w:sz="8" w:space="0" w:color="4BACC6" w:themeColor="accent5"/>
       </w:tblBorders>
-      <w:tblCellMar>
-        <w:top w:w="0" w:type="dxa"/>
-        <w:left w:w="108" w:type="dxa"/>
-        <w:bottom w:w="0" w:type="dxa"/>
-        <w:right w:w="108" w:type="dxa"/>
-      </w:tblCellMar>
     </w:tblPr>
     <w:tblStylePr w:type="firstRow">
       <w:pPr>
@@ -38204,7 +37819,6 @@
     <w:tblPr>
       <w:tblStyleRowBandSize w:val="1"/>
       <w:tblStyleColBandSize w:val="1"/>
-      <w:tblInd w:w="0" w:type="dxa"/>
       <w:tblBorders>
         <w:top w:val="single" w:sz="8" w:space="0" w:color="7BA0CD" w:themeColor="accent1" w:themeTint="BF"/>
         <w:left w:val="single" w:sz="8" w:space="0" w:color="7BA0CD" w:themeColor="accent1" w:themeTint="BF"/>
@@ -38213,12 +37827,6 @@
         <w:insideH w:val="single" w:sz="8" w:space="0" w:color="7BA0CD" w:themeColor="accent1" w:themeTint="BF"/>
         <w:insideV w:val="single" w:sz="8" w:space="0" w:color="7BA0CD" w:themeColor="accent1" w:themeTint="BF"/>
       </w:tblBorders>
-      <w:tblCellMar>
-        <w:top w:w="0" w:type="dxa"/>
-        <w:left w:w="108" w:type="dxa"/>
-        <w:bottom w:w="0" w:type="dxa"/>
-        <w:right w:w="108" w:type="dxa"/>
-      </w:tblCellMar>
     </w:tblPr>
     <w:tcPr>
       <w:shd w:val="clear" w:color="auto" w:fill="D3DFEE" w:themeFill="accent1" w:themeFillTint="3F"/>
@@ -38277,7 +37885,6 @@
     <w:tblPr>
       <w:tblStyleRowBandSize w:val="1"/>
       <w:tblStyleColBandSize w:val="1"/>
-      <w:tblInd w:w="0" w:type="dxa"/>
       <w:tblBorders>
         <w:top w:val="single" w:sz="8" w:space="0" w:color="7BA0CD" w:themeColor="accent1" w:themeTint="BF"/>
         <w:left w:val="single" w:sz="8" w:space="0" w:color="7BA0CD" w:themeColor="accent1" w:themeTint="BF"/>
@@ -38285,12 +37892,6 @@
         <w:right w:val="single" w:sz="8" w:space="0" w:color="7BA0CD" w:themeColor="accent1" w:themeTint="BF"/>
         <w:insideH w:val="single" w:sz="8" w:space="0" w:color="7BA0CD" w:themeColor="accent1" w:themeTint="BF"/>
       </w:tblBorders>
-      <w:tblCellMar>
-        <w:top w:w="0" w:type="dxa"/>
-        <w:left w:w="108" w:type="dxa"/>
-        <w:bottom w:w="0" w:type="dxa"/>
-        <w:right w:w="108" w:type="dxa"/>
-      </w:tblCellMar>
     </w:tblPr>
     <w:tblStylePr w:type="firstRow">
       <w:pPr>
@@ -38386,17 +37987,10 @@
     <w:tblPr>
       <w:tblStyleRowBandSize w:val="1"/>
       <w:tblStyleColBandSize w:val="1"/>
-      <w:tblInd w:w="0" w:type="dxa"/>
       <w:tblBorders>
         <w:top w:val="single" w:sz="8" w:space="0" w:color="4F81BD" w:themeColor="accent1"/>
         <w:bottom w:val="single" w:sz="8" w:space="0" w:color="4F81BD" w:themeColor="accent1"/>
       </w:tblBorders>
-      <w:tblCellMar>
-        <w:top w:w="0" w:type="dxa"/>
-        <w:left w:w="108" w:type="dxa"/>
-        <w:bottom w:w="0" w:type="dxa"/>
-        <w:right w:w="108" w:type="dxa"/>
-      </w:tblCellMar>
     </w:tblPr>
     <w:tblStylePr w:type="firstRow">
       <w:pPr>
@@ -39129,7 +38723,7 @@
 </file>
 
 <file path=customXml/itemProps1.xml><?xml version="1.0" encoding="utf-8"?>
-<ds:datastoreItem xmlns:ds="http://schemas.openxmlformats.org/officeDocument/2006/customXml" ds:itemID="{4D28D09C-A4FC-4D6D-A29F-553784D36482}">
+<ds:datastoreItem xmlns:ds="http://schemas.openxmlformats.org/officeDocument/2006/customXml" ds:itemID="{193AA3A2-45F3-4647-8AAE-58BBA633C0AE}">
   <ds:schemaRefs>
     <ds:schemaRef ds:uri="http://schemas.openxmlformats.org/officeDocument/2006/bibliography"/>
   </ds:schemaRefs>

</xml_diff>